<commit_message>
commit new variables comments for better understanding the issue added new variables in mainWordFile
</commit_message>
<xml_diff>
--- a/src/main/resources/wordSource/mainWordFile.docx
+++ b/src/main/resources/wordSource/mainWordFile.docx
@@ -319,7 +319,6 @@
           <w:lang w:val="en-US"/>
         </w:rPr>
       </w:pPr>
-      <w:proofErr w:type="spellStart"/>
       <w:r>
         <w:rPr>
           <w:rFonts w:ascii="Times New Roman" w:hAnsi="Times New Roman" w:cs="Times New Roman"/>
@@ -330,7 +329,6 @@
         </w:rPr>
         <w:t>instituteName</w:t>
       </w:r>
-      <w:proofErr w:type="spellEnd"/>
     </w:p>
     <w:p>
       <w:pPr>
@@ -343,7 +341,6 @@
           <w:lang w:val="en-US"/>
         </w:rPr>
       </w:pPr>
-      <w:proofErr w:type="spellStart"/>
       <w:r>
         <w:rPr>
           <w:rFonts w:ascii="Times New Roman" w:hAnsi="Times New Roman" w:cs="Times New Roman"/>
@@ -354,7 +351,6 @@
         </w:rPr>
         <w:t>departmentName</w:t>
       </w:r>
-      <w:proofErr w:type="spellEnd"/>
     </w:p>
     <w:p>
       <w:pPr>
@@ -436,7 +432,6 @@
         </w:rPr>
       </w:pPr>
       <w:bookmarkStart w:id="0" w:name="_Hlk114500930"/>
-      <w:proofErr w:type="spellStart"/>
       <w:r>
         <w:rPr>
           <w:rFonts w:ascii="Times New Roman" w:hAnsi="Times New Roman" w:cs="Times New Roman"/>
@@ -448,7 +443,6 @@
         <w:t>practiceName</w:t>
       </w:r>
       <w:bookmarkEnd w:id="0"/>
-      <w:proofErr w:type="spellEnd"/>
     </w:p>
     <w:p>
       <w:pPr>
@@ -487,7 +481,6 @@
         </w:rPr>
         <w:t xml:space="preserve">приказ Университета о направлении на практику от </w:t>
       </w:r>
-      <w:proofErr w:type="spellStart"/>
       <w:r>
         <w:rPr>
           <w:rFonts w:ascii="Times New Roman" w:hAnsi="Times New Roman" w:cs="Times New Roman"/>
@@ -497,7 +490,6 @@
         </w:rPr>
         <w:t>orderDate</w:t>
       </w:r>
-      <w:proofErr w:type="spellEnd"/>
       <w:r>
         <w:rPr>
           <w:rFonts w:ascii="Times New Roman" w:hAnsi="Times New Roman" w:cs="Times New Roman"/>
@@ -506,7 +498,6 @@
         </w:rPr>
         <w:t xml:space="preserve"> </w:t>
       </w:r>
-      <w:proofErr w:type="spellStart"/>
       <w:r>
         <w:rPr>
           <w:rFonts w:ascii="Times New Roman" w:hAnsi="Times New Roman" w:cs="Times New Roman"/>
@@ -516,7 +507,6 @@
         </w:rPr>
         <w:t>orderName</w:t>
       </w:r>
-      <w:proofErr w:type="spellEnd"/>
     </w:p>
     <w:p>
       <w:pPr>
@@ -628,16 +618,15 @@
               </w:rPr>
               <w:t xml:space="preserve"> </w:t>
             </w:r>
-            <w:proofErr w:type="spellStart"/>
-            <w:r>
-              <w:rPr>
+            <w:r>
+              <w:rPr>
+                <w:bCs/>
                 <w:sz w:val="24"/>
                 <w:szCs w:val="24"/>
                 <w:lang w:val="en-US"/>
               </w:rPr>
-              <w:t>courseNum</w:t>
-            </w:r>
-            <w:proofErr w:type="spellEnd"/>
+              <w:t>groupName</w:t>
+            </w:r>
           </w:p>
           <w:p>
             <w:pPr>
@@ -686,7 +675,6 @@
               </w:rPr>
               <w:t xml:space="preserve">«__» </w:t>
             </w:r>
-            <w:proofErr w:type="spellStart"/>
             <w:r>
               <w:rPr>
                 <w:sz w:val="24"/>
@@ -695,7 +683,6 @@
               </w:rPr>
               <w:t>sessionDate</w:t>
             </w:r>
-            <w:proofErr w:type="spellEnd"/>
           </w:p>
         </w:tc>
         <w:tc>
@@ -741,7 +728,6 @@
               </w:rPr>
               <w:t xml:space="preserve">                       </w:t>
             </w:r>
-            <w:proofErr w:type="spellStart"/>
             <w:r>
               <w:rPr>
                 <w:sz w:val="24"/>
@@ -750,7 +736,6 @@
               </w:rPr>
               <w:t>studentFN</w:t>
             </w:r>
-            <w:proofErr w:type="spellEnd"/>
           </w:p>
           <w:p>
             <w:pPr>
@@ -930,18 +915,8 @@
                 <w:szCs w:val="24"/>
                 <w:lang w:val="en-US"/>
               </w:rPr>
-              <w:t xml:space="preserve"> </w:t>
-            </w:r>
-            <w:proofErr w:type="spellStart"/>
-            <w:r>
-              <w:rPr>
-                <w:sz w:val="24"/>
-                <w:szCs w:val="24"/>
-                <w:lang w:val="en-US"/>
-              </w:rPr>
-              <w:t>sessionDate</w:t>
-            </w:r>
-            <w:proofErr w:type="spellEnd"/>
+              <w:t xml:space="preserve"> sessionDate</w:t>
+            </w:r>
           </w:p>
         </w:tc>
         <w:tc>
@@ -975,7 +950,6 @@
               </w:rPr>
               <w:t xml:space="preserve">                        </w:t>
             </w:r>
-            <w:proofErr w:type="spellStart"/>
             <w:r>
               <w:rPr>
                 <w:sz w:val="24"/>
@@ -984,7 +958,6 @@
               </w:rPr>
               <w:t>supervisorFN</w:t>
             </w:r>
-            <w:proofErr w:type="spellEnd"/>
           </w:p>
           <w:p>
             <w:pPr>
@@ -1085,7 +1058,6 @@
         </w:rPr>
         <w:t xml:space="preserve">Москва </w:t>
       </w:r>
-      <w:proofErr w:type="spellStart"/>
       <w:r>
         <w:rPr>
           <w:rFonts w:ascii="Times New Roman" w:hAnsi="Times New Roman" w:cs="Times New Roman"/>
@@ -1095,7 +1067,6 @@
         </w:rPr>
         <w:t>currentYear</w:t>
       </w:r>
-      <w:proofErr w:type="spellEnd"/>
       <w:r>
         <w:rPr>
           <w:rFonts w:ascii="Times New Roman" w:hAnsi="Times New Roman" w:cs="Times New Roman"/>
@@ -1435,7 +1406,6 @@
           <w:lang w:val="en-US"/>
         </w:rPr>
       </w:pPr>
-      <w:proofErr w:type="spellStart"/>
       <w:r>
         <w:rPr>
           <w:rFonts w:ascii="Times New Roman" w:hAnsi="Times New Roman" w:cs="Times New Roman"/>
@@ -1446,7 +1416,6 @@
         </w:rPr>
         <w:t>instituteName</w:t>
       </w:r>
-      <w:proofErr w:type="spellEnd"/>
     </w:p>
     <w:p>
       <w:pPr>
@@ -1459,7 +1428,6 @@
           <w:lang w:val="en-US"/>
         </w:rPr>
       </w:pPr>
-      <w:proofErr w:type="spellStart"/>
       <w:r>
         <w:rPr>
           <w:rFonts w:ascii="Times New Roman" w:hAnsi="Times New Roman" w:cs="Times New Roman"/>
@@ -1470,7 +1438,6 @@
         </w:rPr>
         <w:t>departmentName</w:t>
       </w:r>
-      <w:proofErr w:type="spellEnd"/>
     </w:p>
     <w:p>
       <w:pPr>
@@ -1532,7 +1499,6 @@
           <w:szCs w:val="24"/>
         </w:rPr>
       </w:pPr>
-      <w:proofErr w:type="spellStart"/>
       <w:r>
         <w:rPr>
           <w:rFonts w:ascii="Times New Roman" w:hAnsi="Times New Roman" w:cs="Times New Roman"/>
@@ -1543,7 +1509,6 @@
         </w:rPr>
         <w:t>practiceName</w:t>
       </w:r>
-      <w:proofErr w:type="spellEnd"/>
     </w:p>
     <w:p>
       <w:pPr>
@@ -1576,7 +1541,6 @@
         </w:rPr>
         <w:t xml:space="preserve">Студенту </w:t>
       </w:r>
-      <w:proofErr w:type="spellStart"/>
       <w:r>
         <w:rPr>
           <w:rFonts w:ascii="Times New Roman" w:hAnsi="Times New Roman" w:cs="Times New Roman"/>
@@ -1587,7 +1551,6 @@
         </w:rPr>
         <w:t>courseNum</w:t>
       </w:r>
-      <w:proofErr w:type="spellEnd"/>
       <w:r>
         <w:rPr>
           <w:rFonts w:ascii="Times New Roman" w:hAnsi="Times New Roman" w:cs="Times New Roman"/>
@@ -1597,7 +1560,6 @@
         </w:rPr>
         <w:t xml:space="preserve"> курса учебной группы </w:t>
       </w:r>
-      <w:proofErr w:type="spellStart"/>
       <w:r>
         <w:rPr>
           <w:rFonts w:ascii="Times New Roman" w:hAnsi="Times New Roman" w:cs="Times New Roman"/>
@@ -1608,7 +1570,6 @@
         </w:rPr>
         <w:t>groupName</w:t>
       </w:r>
-      <w:proofErr w:type="spellEnd"/>
       <w:r>
         <w:rPr>
           <w:rFonts w:ascii="Times New Roman" w:hAnsi="Times New Roman" w:cs="Times New Roman"/>
@@ -1631,7 +1592,6 @@
           <w:lang w:val="en-US"/>
         </w:rPr>
       </w:pPr>
-      <w:proofErr w:type="spellStart"/>
       <w:r>
         <w:rPr>
           <w:rFonts w:ascii="Times New Roman" w:hAnsi="Times New Roman" w:cs="Times New Roman"/>
@@ -1642,7 +1602,6 @@
         </w:rPr>
         <w:t>studentFullName</w:t>
       </w:r>
-      <w:proofErr w:type="spellEnd"/>
     </w:p>
     <w:p>
       <w:pPr>
@@ -1750,7 +1709,6 @@
         </w:rPr>
         <w:t xml:space="preserve"> </w:t>
       </w:r>
-      <w:proofErr w:type="spellStart"/>
       <w:r>
         <w:rPr>
           <w:rFonts w:ascii="Times New Roman" w:hAnsi="Times New Roman" w:cs="Times New Roman"/>
@@ -1761,7 +1719,6 @@
         </w:rPr>
         <w:t>practicePlaceAndTime</w:t>
       </w:r>
-      <w:proofErr w:type="spellEnd"/>
       <w:r>
         <w:rPr>
           <w:rFonts w:ascii="Times New Roman" w:hAnsi="Times New Roman" w:cs="Times New Roman"/>
@@ -1800,8 +1757,9 @@
           <w:sz w:val="24"/>
           <w:szCs w:val="24"/>
           <w:u w:val="single"/>
-        </w:rPr>
-        <w:tab/>
+          <w:lang w:val="en-US"/>
+        </w:rPr>
+        <w:t>p</w:t>
       </w:r>
       <w:r>
         <w:rPr>
@@ -1811,7 +1769,7 @@
           <w:u w:val="single"/>
           <w:lang w:val="en-US"/>
         </w:rPr>
-        <w:t>position</w:t>
+        <w:t>osition</w:t>
       </w:r>
       <w:r>
         <w:rPr>
@@ -2180,7 +2138,6 @@
                 <w:szCs w:val="20"/>
               </w:rPr>
             </w:pPr>
-            <w:proofErr w:type="spellStart"/>
             <w:r>
               <w:rPr>
                 <w:sz w:val="20"/>
@@ -2189,7 +2146,6 @@
               </w:rPr>
               <w:t>currentDate</w:t>
             </w:r>
-            <w:proofErr w:type="spellEnd"/>
           </w:p>
         </w:tc>
         <w:tc>
@@ -2292,7 +2248,6 @@
               </w:rPr>
               <w:t>(</w:t>
             </w:r>
-            <w:proofErr w:type="spellStart"/>
             <w:r>
               <w:rPr>
                 <w:sz w:val="20"/>
@@ -2301,7 +2256,6 @@
               </w:rPr>
               <w:t>supervisorFN</w:t>
             </w:r>
-            <w:proofErr w:type="spellEnd"/>
             <w:r>
               <w:rPr>
                 <w:sz w:val="20"/>
@@ -2420,7 +2374,6 @@
                 <w:szCs w:val="20"/>
               </w:rPr>
             </w:pPr>
-            <w:proofErr w:type="spellStart"/>
             <w:r>
               <w:rPr>
                 <w:sz w:val="20"/>
@@ -2429,7 +2382,6 @@
               </w:rPr>
               <w:t>currentDate</w:t>
             </w:r>
-            <w:proofErr w:type="spellEnd"/>
           </w:p>
         </w:tc>
         <w:tc>
@@ -2534,7 +2486,6 @@
               </w:rPr>
               <w:t>(</w:t>
             </w:r>
-            <w:proofErr w:type="spellStart"/>
             <w:r>
               <w:rPr>
                 <w:sz w:val="20"/>
@@ -2543,7 +2494,6 @@
               </w:rPr>
               <w:t>studentFN</w:t>
             </w:r>
-            <w:proofErr w:type="spellEnd"/>
             <w:r>
               <w:rPr>
                 <w:sz w:val="20"/>
@@ -2704,7 +2654,6 @@
                 <w:szCs w:val="20"/>
               </w:rPr>
             </w:pPr>
-            <w:proofErr w:type="spellStart"/>
             <w:r>
               <w:rPr>
                 <w:sz w:val="20"/>
@@ -2713,7 +2662,6 @@
               </w:rPr>
               <w:t>currentDate</w:t>
             </w:r>
-            <w:proofErr w:type="spellEnd"/>
           </w:p>
         </w:tc>
         <w:tc>
@@ -2820,7 +2768,6 @@
               </w:rPr>
               <w:t>(</w:t>
             </w:r>
-            <w:proofErr w:type="spellStart"/>
             <w:r>
               <w:rPr>
                 <w:sz w:val="20"/>
@@ -2829,7 +2776,6 @@
               </w:rPr>
               <w:t>headOfDFN</w:t>
             </w:r>
-            <w:proofErr w:type="spellEnd"/>
             <w:r>
               <w:rPr>
                 <w:sz w:val="20"/>
@@ -2854,9 +2800,9 @@
         <w:tblLook w:val="04A0" w:firstRow="1" w:lastRow="0" w:firstColumn="1" w:lastColumn="0" w:noHBand="0" w:noVBand="1"/>
       </w:tblPr>
       <w:tblGrid>
-        <w:gridCol w:w="3369"/>
-        <w:gridCol w:w="3379"/>
-        <w:gridCol w:w="3283"/>
+        <w:gridCol w:w="3332"/>
+        <w:gridCol w:w="3229"/>
+        <w:gridCol w:w="3470"/>
       </w:tblGrid>
       <w:tr>
         <w:tc>
@@ -2982,7 +2928,6 @@
               <w:spacing w:line="360" w:lineRule="auto"/>
               <w:ind w:firstLine="0"/>
             </w:pPr>
-            <w:proofErr w:type="spellStart"/>
             <w:r>
               <w:rPr>
                 <w:sz w:val="24"/>
@@ -2991,7 +2936,6 @@
               </w:rPr>
               <w:t>currentDate</w:t>
             </w:r>
-            <w:proofErr w:type="spellEnd"/>
           </w:p>
         </w:tc>
       </w:tr>
@@ -3092,7 +3036,6 @@
                 <w:szCs w:val="24"/>
               </w:rPr>
             </w:pPr>
-            <w:proofErr w:type="spellStart"/>
             <w:r>
               <w:rPr>
                 <w:sz w:val="24"/>
@@ -3101,7 +3044,38 @@
               </w:rPr>
               <w:t>supervisorFN</w:t>
             </w:r>
-            <w:proofErr w:type="spellEnd"/>
+            <w:r>
+              <w:rPr>
+                <w:sz w:val="24"/>
+                <w:szCs w:val="24"/>
+                <w:lang w:val="en-US"/>
+              </w:rPr>
+              <w:t xml:space="preserve"> </w:t>
+            </w:r>
+            <w:r>
+              <w:rPr>
+                <w:sz w:val="24"/>
+                <w:szCs w:val="24"/>
+                <w:lang w:val="en-US"/>
+              </w:rPr>
+              <w:t>(</w:t>
+            </w:r>
+            <w:r>
+              <w:rPr>
+                <w:sz w:val="24"/>
+                <w:szCs w:val="24"/>
+                <w:lang w:val="en-US"/>
+              </w:rPr>
+              <w:t>supervisorPosition</w:t>
+            </w:r>
+            <w:r>
+              <w:rPr>
+                <w:sz w:val="24"/>
+                <w:szCs w:val="24"/>
+                <w:lang w:val="en-US"/>
+              </w:rPr>
+              <w:t>)</w:t>
+            </w:r>
           </w:p>
         </w:tc>
       </w:tr>
@@ -3203,7 +3177,6 @@
                 <w:szCs w:val="24"/>
               </w:rPr>
             </w:pPr>
-            <w:proofErr w:type="spellStart"/>
             <w:r>
               <w:rPr>
                 <w:sz w:val="24"/>
@@ -3212,7 +3185,6 @@
               </w:rPr>
               <w:t>studentFN</w:t>
             </w:r>
-            <w:proofErr w:type="spellEnd"/>
           </w:p>
         </w:tc>
       </w:tr>
@@ -3330,7 +3302,6 @@
               <w:spacing w:line="360" w:lineRule="auto"/>
               <w:ind w:firstLine="0"/>
             </w:pPr>
-            <w:proofErr w:type="spellStart"/>
             <w:r>
               <w:rPr>
                 <w:sz w:val="24"/>
@@ -3339,7 +3310,6 @@
               </w:rPr>
               <w:t>currentDate</w:t>
             </w:r>
-            <w:proofErr w:type="spellEnd"/>
           </w:p>
         </w:tc>
       </w:tr>
@@ -3440,7 +3410,6 @@
                 <w:szCs w:val="24"/>
               </w:rPr>
             </w:pPr>
-            <w:proofErr w:type="spellStart"/>
             <w:r>
               <w:rPr>
                 <w:sz w:val="24"/>
@@ -3449,7 +3418,14 @@
               </w:rPr>
               <w:t>supervisorFN</w:t>
             </w:r>
-            <w:proofErr w:type="spellEnd"/>
+            <w:r>
+              <w:rPr>
+                <w:sz w:val="24"/>
+                <w:szCs w:val="24"/>
+                <w:lang w:val="en-US"/>
+              </w:rPr>
+              <w:t xml:space="preserve"> (supervisorPosition)</w:t>
+            </w:r>
           </w:p>
         </w:tc>
       </w:tr>
@@ -3547,7 +3523,6 @@
               <w:spacing w:line="360" w:lineRule="auto"/>
               <w:ind w:firstLine="0"/>
             </w:pPr>
-            <w:proofErr w:type="spellStart"/>
             <w:r>
               <w:rPr>
                 <w:sz w:val="24"/>
@@ -3556,7 +3531,6 @@
               </w:rPr>
               <w:t>studentFN</w:t>
             </w:r>
-            <w:proofErr w:type="spellEnd"/>
           </w:p>
         </w:tc>
       </w:tr>
@@ -3670,7 +3644,6 @@
               <w:spacing w:line="360" w:lineRule="auto"/>
               <w:ind w:firstLine="0"/>
             </w:pPr>
-            <w:proofErr w:type="spellStart"/>
             <w:r>
               <w:rPr>
                 <w:sz w:val="24"/>
@@ -3679,7 +3652,6 @@
               </w:rPr>
               <w:t>currentDate</w:t>
             </w:r>
-            <w:proofErr w:type="spellEnd"/>
           </w:p>
         </w:tc>
       </w:tr>
@@ -3780,7 +3752,6 @@
                 <w:szCs w:val="24"/>
               </w:rPr>
             </w:pPr>
-            <w:proofErr w:type="spellStart"/>
             <w:r>
               <w:rPr>
                 <w:sz w:val="24"/>
@@ -3789,7 +3760,14 @@
               </w:rPr>
               <w:t>supervisorFN</w:t>
             </w:r>
-            <w:proofErr w:type="spellEnd"/>
+            <w:r>
+              <w:rPr>
+                <w:sz w:val="24"/>
+                <w:szCs w:val="24"/>
+                <w:lang w:val="en-US"/>
+              </w:rPr>
+              <w:t>(supervisorPosition)</w:t>
+            </w:r>
           </w:p>
         </w:tc>
       </w:tr>
@@ -3887,7 +3865,6 @@
               <w:spacing w:line="360" w:lineRule="auto"/>
               <w:ind w:firstLine="0"/>
             </w:pPr>
-            <w:proofErr w:type="spellStart"/>
             <w:r>
               <w:rPr>
                 <w:sz w:val="24"/>
@@ -3896,7 +3873,6 @@
               </w:rPr>
               <w:t>studentFN</w:t>
             </w:r>
-            <w:proofErr w:type="spellEnd"/>
           </w:p>
         </w:tc>
       </w:tr>
@@ -3985,7 +3961,6 @@
               <w:spacing w:line="360" w:lineRule="auto"/>
               <w:ind w:firstLine="0"/>
             </w:pPr>
-            <w:proofErr w:type="spellStart"/>
             <w:r>
               <w:rPr>
                 <w:sz w:val="24"/>
@@ -3994,7 +3969,6 @@
               </w:rPr>
               <w:t>currentDate</w:t>
             </w:r>
-            <w:proofErr w:type="spellEnd"/>
           </w:p>
         </w:tc>
       </w:tr>
@@ -4085,7 +4059,6 @@
               <w:spacing w:line="360" w:lineRule="auto"/>
               <w:ind w:firstLine="0"/>
             </w:pPr>
-            <w:proofErr w:type="spellStart"/>
             <w:r>
               <w:rPr>
                 <w:sz w:val="24"/>
@@ -4094,7 +4067,6 @@
               </w:rPr>
               <w:t>studentFN</w:t>
             </w:r>
-            <w:proofErr w:type="spellEnd"/>
           </w:p>
         </w:tc>
       </w:tr>
@@ -4376,7 +4348,6 @@
         </w:rPr>
         <w:br/>
       </w:r>
-      <w:proofErr w:type="spellStart"/>
       <w:r>
         <w:rPr>
           <w:rFonts w:ascii="Times New Roman" w:eastAsia="Calibri" w:hAnsi="Times New Roman" w:cs="Times New Roman"/>
@@ -4387,7 +4358,6 @@
         </w:rPr>
         <w:t>practiceName</w:t>
       </w:r>
-      <w:proofErr w:type="spellEnd"/>
     </w:p>
     <w:bookmarkEnd w:id="2"/>
     <w:p>
@@ -4413,7 +4383,6 @@
         </w:rPr>
         <w:t xml:space="preserve">студента </w:t>
       </w:r>
-      <w:proofErr w:type="spellStart"/>
       <w:r>
         <w:rPr>
           <w:rFonts w:ascii="Times New Roman" w:eastAsia="Times New Roman" w:hAnsi="Times New Roman" w:cs="Times New Roman"/>
@@ -4423,7 +4392,6 @@
         </w:rPr>
         <w:t>studentFN</w:t>
       </w:r>
-      <w:proofErr w:type="spellEnd"/>
       <w:r>
         <w:rPr>
           <w:rFonts w:ascii="Times New Roman" w:eastAsia="Times New Roman" w:hAnsi="Times New Roman" w:cs="Times New Roman"/>
@@ -4432,7 +4400,6 @@
         </w:rPr>
         <w:t xml:space="preserve"> </w:t>
       </w:r>
-      <w:proofErr w:type="spellStart"/>
       <w:r>
         <w:rPr>
           <w:rFonts w:ascii="Times New Roman" w:eastAsia="Times New Roman" w:hAnsi="Times New Roman" w:cs="Times New Roman"/>
@@ -4443,7 +4410,6 @@
         </w:rPr>
         <w:t>courseNum</w:t>
       </w:r>
-      <w:proofErr w:type="spellEnd"/>
       <w:r>
         <w:rPr>
           <w:rFonts w:ascii="Times New Roman" w:eastAsia="Times New Roman" w:hAnsi="Times New Roman" w:cs="Times New Roman"/>
@@ -4452,7 +4418,6 @@
         </w:rPr>
         <w:t xml:space="preserve"> курса группы </w:t>
       </w:r>
-      <w:proofErr w:type="spellStart"/>
       <w:r>
         <w:rPr>
           <w:rFonts w:ascii="Times New Roman" w:eastAsia="Times New Roman" w:hAnsi="Times New Roman" w:cs="Times New Roman"/>
@@ -4463,7 +4428,6 @@
         </w:rPr>
         <w:t>groupName</w:t>
       </w:r>
-      <w:proofErr w:type="spellEnd"/>
       <w:r>
         <w:rPr>
           <w:rFonts w:ascii="Times New Roman" w:eastAsia="Times New Roman" w:hAnsi="Times New Roman" w:cs="Times New Roman"/>
@@ -4472,7 +4436,6 @@
         </w:rPr>
         <w:t xml:space="preserve"> очной формы обучения, обучающегося по направлению подготовки </w:t>
       </w:r>
-      <w:proofErr w:type="spellStart"/>
       <w:r>
         <w:rPr>
           <w:rFonts w:ascii="Times New Roman" w:eastAsia="Times New Roman" w:hAnsi="Times New Roman" w:cs="Times New Roman"/>
@@ -4482,7 +4445,6 @@
         </w:rPr>
         <w:t>directionName</w:t>
       </w:r>
-      <w:proofErr w:type="spellEnd"/>
       <w:r>
         <w:rPr>
           <w:rFonts w:ascii="Times New Roman" w:eastAsia="Times New Roman" w:hAnsi="Times New Roman" w:cs="Times New Roman"/>
@@ -4491,7 +4453,6 @@
         </w:rPr>
         <w:t>, профиль «</w:t>
       </w:r>
-      <w:proofErr w:type="spellStart"/>
       <w:r>
         <w:rPr>
           <w:rFonts w:ascii="Times New Roman" w:eastAsia="Times New Roman" w:hAnsi="Times New Roman" w:cs="Times New Roman"/>
@@ -4501,7 +4462,6 @@
         </w:rPr>
         <w:t>profileName</w:t>
       </w:r>
-      <w:proofErr w:type="spellEnd"/>
       <w:r>
         <w:rPr>
           <w:rFonts w:ascii="Times New Roman" w:eastAsia="Times New Roman" w:hAnsi="Times New Roman" w:cs="Times New Roman"/>
@@ -5080,6 +5040,7 @@
           <w:bCs/>
           <w:sz w:val="27"/>
           <w:szCs w:val="27"/>
+          <w:lang w:val="en-US"/>
         </w:rPr>
       </w:pPr>
       <w:r>
@@ -5089,29 +5050,8 @@
           <w:sz w:val="27"/>
           <w:szCs w:val="27"/>
         </w:rPr>
-        <w:t>Руководитель практики от</w:t>
-      </w:r>
-      <w:r>
-        <w:rPr>
-          <w:rFonts w:ascii="Times New Roman" w:eastAsia="Times New Roman" w:hAnsi="Times New Roman" w:cs="Times New Roman"/>
-          <w:bCs/>
-          <w:sz w:val="27"/>
-          <w:szCs w:val="27"/>
-        </w:rPr>
-        <w:br/>
-        <w:t>кафедры</w:t>
-      </w:r>
-      <w:r>
-        <w:rPr>
-          <w:rFonts w:ascii="Times New Roman" w:eastAsia="Times New Roman" w:hAnsi="Times New Roman" w:cs="Times New Roman"/>
-          <w:bCs/>
-          <w:sz w:val="27"/>
-          <w:szCs w:val="27"/>
-        </w:rPr>
-        <w:tab/>
-        <w:t>_________________/</w:t>
-      </w:r>
-      <w:proofErr w:type="spellStart"/>
+        <w:t>Руководитель</w:t>
+      </w:r>
       <w:r>
         <w:rPr>
           <w:rFonts w:ascii="Times New Roman" w:eastAsia="Times New Roman" w:hAnsi="Times New Roman" w:cs="Times New Roman"/>
@@ -5120,9 +5060,8 @@
           <w:szCs w:val="27"/>
           <w:lang w:val="en-US"/>
         </w:rPr>
-        <w:t>supervisorFN</w:t>
-      </w:r>
-      <w:proofErr w:type="spellEnd"/>
+        <w:t xml:space="preserve"> </w:t>
+      </w:r>
       <w:r>
         <w:rPr>
           <w:rFonts w:ascii="Times New Roman" w:eastAsia="Times New Roman" w:hAnsi="Times New Roman" w:cs="Times New Roman"/>
@@ -5130,42 +5069,8 @@
           <w:sz w:val="27"/>
           <w:szCs w:val="27"/>
         </w:rPr>
-        <w:t>/</w:t>
-      </w:r>
-    </w:p>
-    <w:p>
-      <w:pPr>
-        <w:tabs>
-          <w:tab w:val="left" w:pos="3402"/>
-        </w:tabs>
-        <w:spacing w:after="360"/>
-        <w:rPr>
-          <w:rFonts w:ascii="Times New Roman" w:eastAsia="Times New Roman" w:hAnsi="Times New Roman" w:cs="Times New Roman"/>
-          <w:bCs/>
-          <w:sz w:val="27"/>
-          <w:szCs w:val="27"/>
-        </w:rPr>
-      </w:pPr>
-      <w:r>
-        <w:rPr>
-          <w:rFonts w:ascii="Times New Roman" w:eastAsia="Times New Roman" w:hAnsi="Times New Roman" w:cs="Times New Roman"/>
-          <w:bCs/>
-          <w:sz w:val="27"/>
-          <w:szCs w:val="27"/>
-        </w:rPr>
-        <w:t>Обучающийся</w:t>
-      </w:r>
-      <w:r>
-        <w:rPr>
-          <w:rFonts w:ascii="Times New Roman" w:eastAsia="Times New Roman" w:hAnsi="Times New Roman" w:cs="Times New Roman"/>
-          <w:bCs/>
-          <w:sz w:val="27"/>
-          <w:szCs w:val="27"/>
-        </w:rPr>
-        <w:tab/>
-        <w:t>_________________/</w:t>
-      </w:r>
-      <w:proofErr w:type="spellStart"/>
+        <w:t>практики</w:t>
+      </w:r>
       <w:r>
         <w:rPr>
           <w:rFonts w:ascii="Times New Roman" w:eastAsia="Times New Roman" w:hAnsi="Times New Roman" w:cs="Times New Roman"/>
@@ -5174,9 +5079,8 @@
           <w:szCs w:val="27"/>
           <w:lang w:val="en-US"/>
         </w:rPr>
-        <w:t>studentFN</w:t>
-      </w:r>
-      <w:proofErr w:type="spellEnd"/>
+        <w:t xml:space="preserve"> </w:t>
+      </w:r>
       <w:r>
         <w:rPr>
           <w:rFonts w:ascii="Times New Roman" w:eastAsia="Times New Roman" w:hAnsi="Times New Roman" w:cs="Times New Roman"/>
@@ -5184,13 +5088,169 @@
           <w:sz w:val="27"/>
           <w:szCs w:val="27"/>
         </w:rPr>
+        <w:t>от</w:t>
+      </w:r>
+      <w:r>
+        <w:rPr>
+          <w:rFonts w:ascii="Times New Roman" w:eastAsia="Times New Roman" w:hAnsi="Times New Roman" w:cs="Times New Roman"/>
+          <w:bCs/>
+          <w:sz w:val="27"/>
+          <w:szCs w:val="27"/>
+          <w:lang w:val="en-US"/>
+        </w:rPr>
+        <w:br/>
+      </w:r>
+      <w:r>
+        <w:rPr>
+          <w:rFonts w:ascii="Times New Roman" w:eastAsia="Times New Roman" w:hAnsi="Times New Roman" w:cs="Times New Roman"/>
+          <w:bCs/>
+          <w:sz w:val="27"/>
+          <w:szCs w:val="27"/>
+        </w:rPr>
+        <w:t>кафедры</w:t>
+      </w:r>
+      <w:r>
+        <w:rPr>
+          <w:rFonts w:ascii="Times New Roman" w:eastAsia="Times New Roman" w:hAnsi="Times New Roman" w:cs="Times New Roman"/>
+          <w:bCs/>
+          <w:sz w:val="27"/>
+          <w:szCs w:val="27"/>
+          <w:lang w:val="en-US"/>
+        </w:rPr>
+        <w:tab/>
+        <w:t>_________________/</w:t>
+      </w:r>
+      <w:r>
+        <w:rPr>
+          <w:rFonts w:ascii="Times New Roman" w:eastAsia="Times New Roman" w:hAnsi="Times New Roman" w:cs="Times New Roman"/>
+          <w:bCs/>
+          <w:sz w:val="27"/>
+          <w:szCs w:val="27"/>
+          <w:lang w:val="en-US"/>
+        </w:rPr>
+        <w:t>supervisorFN</w:t>
+      </w:r>
+      <w:r>
+        <w:rPr>
+          <w:rFonts w:ascii="Times New Roman" w:eastAsia="Times New Roman" w:hAnsi="Times New Roman" w:cs="Times New Roman"/>
+          <w:bCs/>
+          <w:sz w:val="27"/>
+          <w:szCs w:val="27"/>
+          <w:lang w:val="en-US"/>
+        </w:rPr>
+        <w:t xml:space="preserve"> (</w:t>
+      </w:r>
+      <w:r>
+        <w:rPr>
+          <w:rFonts w:ascii="Times New Roman" w:eastAsia="Times New Roman" w:hAnsi="Times New Roman" w:cs="Times New Roman"/>
+          <w:bCs/>
+          <w:sz w:val="27"/>
+          <w:szCs w:val="27"/>
+          <w:lang w:val="en-US"/>
+        </w:rPr>
+        <w:t xml:space="preserve"> </w:t>
+      </w:r>
+      <w:r>
+        <w:rPr>
+          <w:rFonts w:ascii="Times New Roman" w:eastAsia="Times New Roman" w:hAnsi="Times New Roman" w:cs="Times New Roman"/>
+          <w:bCs/>
+          <w:sz w:val="27"/>
+          <w:szCs w:val="27"/>
+          <w:lang w:val="en-US"/>
+        </w:rPr>
+        <w:t>supervisorTitle, supervisorDegree</w:t>
+      </w:r>
+      <w:r>
+        <w:rPr>
+          <w:rFonts w:ascii="Times New Roman" w:eastAsia="Times New Roman" w:hAnsi="Times New Roman" w:cs="Times New Roman"/>
+          <w:bCs/>
+          <w:sz w:val="27"/>
+          <w:szCs w:val="27"/>
+          <w:lang w:val="en-US"/>
+        </w:rPr>
+        <w:t xml:space="preserve"> </w:t>
+      </w:r>
+      <w:r>
+        <w:rPr>
+          <w:rFonts w:ascii="Times New Roman" w:eastAsia="Times New Roman" w:hAnsi="Times New Roman" w:cs="Times New Roman"/>
+          <w:bCs/>
+          <w:sz w:val="27"/>
+          <w:szCs w:val="27"/>
+          <w:lang w:val="en-US"/>
+        </w:rPr>
+        <w:t>)</w:t>
+      </w:r>
+      <w:r>
+        <w:rPr>
+          <w:rFonts w:ascii="Times New Roman" w:eastAsia="Times New Roman" w:hAnsi="Times New Roman" w:cs="Times New Roman"/>
+          <w:bCs/>
+          <w:sz w:val="27"/>
+          <w:szCs w:val="27"/>
+          <w:lang w:val="en-US"/>
+        </w:rPr>
         <w:t>/</w:t>
       </w:r>
     </w:p>
     <w:p>
       <w:pPr>
+        <w:tabs>
+          <w:tab w:val="left" w:pos="3402"/>
+        </w:tabs>
+        <w:spacing w:after="360"/>
         <w:rPr>
           <w:rFonts w:ascii="Times New Roman" w:eastAsia="Times New Roman" w:hAnsi="Times New Roman" w:cs="Times New Roman"/>
+          <w:bCs/>
+          <w:sz w:val="27"/>
+          <w:szCs w:val="27"/>
+          <w:lang w:val="en-US"/>
+        </w:rPr>
+      </w:pPr>
+      <w:r>
+        <w:rPr>
+          <w:rFonts w:ascii="Times New Roman" w:eastAsia="Times New Roman" w:hAnsi="Times New Roman" w:cs="Times New Roman"/>
+          <w:bCs/>
+          <w:sz w:val="27"/>
+          <w:szCs w:val="27"/>
+        </w:rPr>
+        <w:t>Обучающийся</w:t>
+      </w:r>
+      <w:r>
+        <w:rPr>
+          <w:rFonts w:ascii="Times New Roman" w:eastAsia="Times New Roman" w:hAnsi="Times New Roman" w:cs="Times New Roman"/>
+          <w:bCs/>
+          <w:sz w:val="27"/>
+          <w:szCs w:val="27"/>
+          <w:lang w:val="en-US"/>
+        </w:rPr>
+        <w:tab/>
+        <w:t>_________________/</w:t>
+      </w:r>
+      <w:r>
+        <w:rPr>
+          <w:rFonts w:ascii="Times New Roman" w:eastAsia="Times New Roman" w:hAnsi="Times New Roman" w:cs="Times New Roman"/>
+          <w:bCs/>
+          <w:sz w:val="27"/>
+          <w:szCs w:val="27"/>
+          <w:lang w:val="en-US"/>
+        </w:rPr>
+        <w:t>studentFN</w:t>
+      </w:r>
+      <w:r>
+        <w:rPr>
+          <w:rFonts w:ascii="Times New Roman" w:eastAsia="Times New Roman" w:hAnsi="Times New Roman" w:cs="Times New Roman"/>
+          <w:bCs/>
+          <w:sz w:val="27"/>
+          <w:szCs w:val="27"/>
+          <w:lang w:val="en-US"/>
+        </w:rPr>
+        <w:t>/</w:t>
+      </w:r>
+    </w:p>
+    <w:p>
+      <w:pPr>
+        <w:rPr>
+          <w:rFonts w:ascii="Times New Roman" w:eastAsia="Times New Roman" w:hAnsi="Times New Roman" w:cs="Times New Roman"/>
+          <w:lang w:val="en-US"/>
         </w:rPr>
       </w:pPr>
       <w:r>
@@ -5201,7 +5261,18 @@
           <w:sz w:val="27"/>
           <w:szCs w:val="27"/>
         </w:rPr>
-        <w:t>Согласовано:</w:t>
+        <w:t>Согласовано</w:t>
+      </w:r>
+      <w:r>
+        <w:rPr>
+          <w:rFonts w:ascii="Times New Roman" w:eastAsia="Times New Roman" w:hAnsi="Times New Roman" w:cs="Times New Roman"/>
+          <w:b/>
+          <w:bCs/>
+          <w:sz w:val="27"/>
+          <w:szCs w:val="27"/>
+          <w:lang w:val="en-US"/>
+        </w:rPr>
+        <w:t>:</w:t>
       </w:r>
     </w:p>
     <w:p>
@@ -5210,43 +5281,6 @@
           <w:tab w:val="left" w:pos="3402"/>
         </w:tabs>
         <w:spacing w:after="240"/>
-        <w:rPr>
-          <w:rFonts w:ascii="Times New Roman" w:eastAsia="Times New Roman" w:hAnsi="Times New Roman" w:cs="Times New Roman"/>
-          <w:bCs/>
-          <w:sz w:val="27"/>
-          <w:szCs w:val="27"/>
-        </w:rPr>
-      </w:pPr>
-      <w:r>
-        <w:rPr>
-          <w:rFonts w:ascii="Times New Roman" w:eastAsia="Times New Roman" w:hAnsi="Times New Roman" w:cs="Times New Roman"/>
-          <w:bCs/>
-          <w:sz w:val="27"/>
-          <w:szCs w:val="27"/>
-        </w:rPr>
-        <w:t>Заведующий кафедрой</w:t>
-      </w:r>
-      <w:r>
-        <w:rPr>
-          <w:rFonts w:ascii="Times New Roman" w:eastAsia="Times New Roman" w:hAnsi="Times New Roman" w:cs="Times New Roman"/>
-          <w:bCs/>
-          <w:sz w:val="27"/>
-          <w:szCs w:val="27"/>
-        </w:rPr>
-        <w:tab/>
-        <w:t>_________________/</w:t>
-      </w:r>
-      <w:r>
-        <w:rPr>
-          <w:rFonts w:ascii="Times New Roman" w:eastAsia="Times New Roman" w:hAnsi="Times New Roman" w:cs="Times New Roman"/>
-          <w:bCs/>
-          <w:sz w:val="27"/>
-          <w:szCs w:val="27"/>
-        </w:rPr>
-        <w:t>(</w:t>
-      </w:r>
-      <w:proofErr w:type="spellStart"/>
-      <w:r>
         <w:rPr>
           <w:rFonts w:ascii="Times New Roman" w:eastAsia="Times New Roman" w:hAnsi="Times New Roman" w:cs="Times New Roman"/>
           <w:bCs/>
@@ -5254,9 +5288,7 @@
           <w:szCs w:val="27"/>
           <w:lang w:val="en-US"/>
         </w:rPr>
-        <w:t>headOfDFN</w:t>
-      </w:r>
-      <w:proofErr w:type="spellEnd"/>
+      </w:pPr>
       <w:r>
         <w:rPr>
           <w:rFonts w:ascii="Times New Roman" w:eastAsia="Times New Roman" w:hAnsi="Times New Roman" w:cs="Times New Roman"/>
@@ -5264,7 +5296,7 @@
           <w:sz w:val="27"/>
           <w:szCs w:val="27"/>
         </w:rPr>
-        <w:t>)</w:t>
+        <w:t>Заведующий</w:t>
       </w:r>
       <w:r>
         <w:rPr>
@@ -5272,6 +5304,147 @@
           <w:bCs/>
           <w:sz w:val="27"/>
           <w:szCs w:val="27"/>
+          <w:lang w:val="en-US"/>
+        </w:rPr>
+        <w:t xml:space="preserve"> </w:t>
+      </w:r>
+      <w:r>
+        <w:rPr>
+          <w:rFonts w:ascii="Times New Roman" w:eastAsia="Times New Roman" w:hAnsi="Times New Roman" w:cs="Times New Roman"/>
+          <w:bCs/>
+          <w:sz w:val="27"/>
+          <w:szCs w:val="27"/>
+        </w:rPr>
+        <w:t>кафедрой</w:t>
+      </w:r>
+      <w:r>
+        <w:rPr>
+          <w:rFonts w:ascii="Times New Roman" w:eastAsia="Times New Roman" w:hAnsi="Times New Roman" w:cs="Times New Roman"/>
+          <w:bCs/>
+          <w:sz w:val="27"/>
+          <w:szCs w:val="27"/>
+          <w:lang w:val="en-US"/>
+        </w:rPr>
+        <w:tab/>
+        <w:t>_________________/</w:t>
+      </w:r>
+      <w:r>
+        <w:rPr>
+          <w:rFonts w:ascii="Times New Roman" w:eastAsia="Times New Roman" w:hAnsi="Times New Roman" w:cs="Times New Roman"/>
+          <w:bCs/>
+          <w:sz w:val="27"/>
+          <w:szCs w:val="27"/>
+          <w:lang w:val="en-US"/>
+        </w:rPr>
+        <w:t>(</w:t>
+      </w:r>
+      <w:r>
+        <w:rPr>
+          <w:rFonts w:ascii="Times New Roman" w:eastAsia="Times New Roman" w:hAnsi="Times New Roman" w:cs="Times New Roman"/>
+          <w:bCs/>
+          <w:sz w:val="27"/>
+          <w:szCs w:val="27"/>
+          <w:lang w:val="en-US"/>
+        </w:rPr>
+        <w:t xml:space="preserve"> </w:t>
+      </w:r>
+      <w:r>
+        <w:rPr>
+          <w:rFonts w:ascii="Times New Roman" w:eastAsia="Times New Roman" w:hAnsi="Times New Roman" w:cs="Times New Roman"/>
+          <w:bCs/>
+          <w:sz w:val="27"/>
+          <w:szCs w:val="27"/>
+          <w:lang w:val="en-US"/>
+        </w:rPr>
+        <w:t>headOfDF</w:t>
+      </w:r>
+      <w:r>
+        <w:rPr>
+          <w:rFonts w:ascii="Times New Roman" w:eastAsia="Times New Roman" w:hAnsi="Times New Roman" w:cs="Times New Roman"/>
+          <w:bCs/>
+          <w:sz w:val="27"/>
+          <w:szCs w:val="27"/>
+          <w:lang w:val="en-US"/>
+        </w:rPr>
+        <w:t>N</w:t>
+      </w:r>
+      <w:r>
+        <w:rPr>
+          <w:rFonts w:ascii="Times New Roman" w:eastAsia="Times New Roman" w:hAnsi="Times New Roman" w:cs="Times New Roman"/>
+          <w:bCs/>
+          <w:sz w:val="27"/>
+          <w:szCs w:val="27"/>
+          <w:lang w:val="en-US"/>
+        </w:rPr>
+        <w:t xml:space="preserve"> </w:t>
+      </w:r>
+      <w:r>
+        <w:rPr>
+          <w:rFonts w:ascii="Times New Roman" w:eastAsia="Times New Roman" w:hAnsi="Times New Roman" w:cs="Times New Roman"/>
+          <w:bCs/>
+          <w:sz w:val="27"/>
+          <w:szCs w:val="27"/>
+          <w:lang w:val="en-US"/>
+        </w:rPr>
+        <w:t>)</w:t>
+      </w:r>
+      <w:r>
+        <w:rPr>
+          <w:rFonts w:ascii="Times New Roman" w:eastAsia="Times New Roman" w:hAnsi="Times New Roman" w:cs="Times New Roman"/>
+          <w:bCs/>
+          <w:sz w:val="27"/>
+          <w:szCs w:val="27"/>
+          <w:lang w:val="en-US"/>
+        </w:rPr>
+        <w:t xml:space="preserve"> (</w:t>
+      </w:r>
+      <w:r>
+        <w:rPr>
+          <w:rFonts w:ascii="Times New Roman" w:eastAsia="Times New Roman" w:hAnsi="Times New Roman" w:cs="Times New Roman"/>
+          <w:bCs/>
+          <w:sz w:val="27"/>
+          <w:szCs w:val="27"/>
+          <w:lang w:val="en-US"/>
+        </w:rPr>
+        <w:t xml:space="preserve"> </w:t>
+      </w:r>
+      <w:r>
+        <w:rPr>
+          <w:rFonts w:ascii="Times New Roman" w:eastAsia="Times New Roman" w:hAnsi="Times New Roman" w:cs="Times New Roman"/>
+          <w:bCs/>
+          <w:sz w:val="27"/>
+          <w:szCs w:val="27"/>
+          <w:lang w:val="en-US"/>
+        </w:rPr>
+        <w:t>headOfDTitle, headOfDDegree</w:t>
+      </w:r>
+      <w:r>
+        <w:rPr>
+          <w:rFonts w:ascii="Times New Roman" w:eastAsia="Times New Roman" w:hAnsi="Times New Roman" w:cs="Times New Roman"/>
+          <w:bCs/>
+          <w:sz w:val="27"/>
+          <w:szCs w:val="27"/>
+          <w:lang w:val="en-US"/>
+        </w:rPr>
+        <w:t xml:space="preserve"> </w:t>
+      </w:r>
+      <w:r>
+        <w:rPr>
+          <w:rFonts w:ascii="Times New Roman" w:eastAsia="Times New Roman" w:hAnsi="Times New Roman" w:cs="Times New Roman"/>
+          <w:bCs/>
+          <w:sz w:val="27"/>
+          <w:szCs w:val="27"/>
+          <w:lang w:val="en-US"/>
+        </w:rPr>
+        <w:t>)</w:t>
+      </w:r>
+      <w:r>
+        <w:rPr>
+          <w:rFonts w:ascii="Times New Roman" w:eastAsia="Times New Roman" w:hAnsi="Times New Roman" w:cs="Times New Roman"/>
+          <w:bCs/>
+          <w:sz w:val="27"/>
+          <w:szCs w:val="27"/>
+          <w:lang w:val="en-US"/>
         </w:rPr>
         <w:t>/</w:t>
       </w:r>
@@ -5283,6 +5456,7 @@
           <w:b/>
           <w:sz w:val="28"/>
           <w:szCs w:val="28"/>
+          <w:lang w:val="en-US"/>
         </w:rPr>
       </w:pPr>
     </w:p>

</xml_diff>

<commit_message>
forgot fix a mainWordFile in project)
</commit_message>
<xml_diff>
--- a/src/main/resources/wordSource/mainWordFile.docx
+++ b/src/main/resources/wordSource/mainWordFile.docx
@@ -1,6 +1,6 @@
 
 <file path=word/document.xml><?xml version="1.0" encoding="utf-8"?>
-<w:document xmlns:wpc="http://schemas.microsoft.com/office/word/2010/wordprocessingCanvas" xmlns:cx="http://schemas.microsoft.com/office/drawing/2014/chartex" xmlns:cx1="http://schemas.microsoft.com/office/drawing/2015/9/8/chartex" xmlns:cx2="http://schemas.microsoft.com/office/drawing/2015/10/21/chartex" xmlns:cx3="http://schemas.microsoft.com/office/drawing/2016/5/9/chartex" xmlns:cx4="http://schemas.microsoft.com/office/drawing/2016/5/10/chartex" xmlns:cx5="http://schemas.microsoft.com/office/drawing/2016/5/11/chartex" xmlns:cx6="http://schemas.microsoft.com/office/drawing/2016/5/12/chartex" xmlns:cx7="http://schemas.microsoft.com/office/drawing/2016/5/13/chartex" xmlns:cx8="http://schemas.microsoft.com/office/drawing/2016/5/14/chartex" xmlns:mc="http://schemas.openxmlformats.org/markup-compatibility/2006" xmlns:aink="http://schemas.microsoft.com/office/drawing/2016/ink" xmlns:am3d="http://schemas.microsoft.com/office/drawing/2017/model3d" xmlns:o="urn:schemas-microsoft-com:office:office" xmlns:r="http://schemas.openxmlformats.org/officeDocument/2006/relationships" xmlns:m="http://schemas.openxmlformats.org/officeDocument/2006/math" xmlns:v="urn:schemas-microsoft-com:vml" xmlns:wp14="http://schemas.microsoft.com/office/word/2010/wordprocessingDrawing" xmlns:wp="http://schemas.openxmlformats.org/drawingml/2006/wordprocessingDrawing" xmlns:w10="urn:schemas-microsoft-com:office:word" xmlns:w="http://schemas.openxmlformats.org/wordprocessingml/2006/main" xmlns:w14="http://schemas.microsoft.com/office/word/2010/wordml" xmlns:w15="http://schemas.microsoft.com/office/word/2012/wordml" xmlns:w16cex="http://schemas.microsoft.com/office/word/2018/wordml/cex" xmlns:w16cid="http://schemas.microsoft.com/office/word/2016/wordml/cid" xmlns:w16="http://schemas.microsoft.com/office/word/2018/wordml" xmlns:w16sdtdh="http://schemas.microsoft.com/office/word/2020/wordml/sdtdatahash" xmlns:w16se="http://schemas.microsoft.com/office/word/2015/wordml/symex" xmlns:wpg="http://schemas.microsoft.com/office/word/2010/wordprocessingGroup" xmlns:wpi="http://schemas.microsoft.com/office/word/2010/wordprocessingInk" xmlns:wne="http://schemas.microsoft.com/office/word/2006/wordml" xmlns:wps="http://schemas.microsoft.com/office/word/2010/wordprocessingShape" mc:Ignorable="w14 w15 w16se w16cid w16 w16cex w16sdtdh wp14">
+<w:document xmlns:wpc="http://schemas.microsoft.com/office/word/2010/wordprocessingCanvas" xmlns:cx="http://schemas.microsoft.com/office/drawing/2014/chartex" xmlns:cx1="http://schemas.microsoft.com/office/drawing/2015/9/8/chartex" xmlns:cx2="http://schemas.microsoft.com/office/drawing/2015/10/21/chartex" xmlns:cx3="http://schemas.microsoft.com/office/drawing/2016/5/9/chartex" xmlns:cx4="http://schemas.microsoft.com/office/drawing/2016/5/10/chartex" xmlns:cx5="http://schemas.microsoft.com/office/drawing/2016/5/11/chartex" xmlns:cx6="http://schemas.microsoft.com/office/drawing/2016/5/12/chartex" xmlns:cx7="http://schemas.microsoft.com/office/drawing/2016/5/13/chartex" xmlns:cx8="http://schemas.microsoft.com/office/drawing/2016/5/14/chartex" xmlns:mc="http://schemas.openxmlformats.org/markup-compatibility/2006" xmlns:aink="http://schemas.microsoft.com/office/drawing/2016/ink" xmlns:am3d="http://schemas.microsoft.com/office/drawing/2017/model3d" xmlns:o="urn:schemas-microsoft-com:office:office" xmlns:r="http://schemas.openxmlformats.org/officeDocument/2006/relationships" xmlns:m="http://schemas.openxmlformats.org/officeDocument/2006/math" xmlns:v="urn:schemas-microsoft-com:vml" xmlns:wp14="http://schemas.microsoft.com/office/word/2010/wordprocessingDrawing" xmlns:wp="http://schemas.openxmlformats.org/drawingml/2006/wordprocessingDrawing" xmlns:w10="urn:schemas-microsoft-com:office:word" xmlns:w="http://schemas.openxmlformats.org/wordprocessingml/2006/main" xmlns:w14="http://schemas.microsoft.com/office/word/2010/wordml" xmlns:w15="http://schemas.microsoft.com/office/word/2012/wordml" xmlns:w16cid="http://schemas.microsoft.com/office/word/2016/wordml/cid" xmlns:w16se="http://schemas.microsoft.com/office/word/2015/wordml/symex" xmlns:wpg="http://schemas.microsoft.com/office/word/2010/wordprocessingGroup" xmlns:wpi="http://schemas.microsoft.com/office/word/2010/wordprocessingInk" xmlns:wne="http://schemas.microsoft.com/office/word/2006/wordml" xmlns:wps="http://schemas.microsoft.com/office/word/2010/wordprocessingShape" mc:Ignorable="w14 w15 w16se w16cid wp14">
   <w:body>
     <w:tbl>
       <w:tblPr>
@@ -294,7 +294,7 @@
                     </wp:inline>
                   </w:drawing>
                 </mc:Choice>
-                <mc:Fallback xmlns:oel="http://schemas.microsoft.com/office/2019/extlst">
+                <mc:Fallback xmlns:oel="http://schemas.microsoft.com/office/2019/extlst" xmlns:w16sdtdh="http://schemas.microsoft.com/office/word/2020/wordml/sdtdatahash" xmlns:w16="http://schemas.microsoft.com/office/word/2018/wordml" xmlns:w16cex="http://schemas.microsoft.com/office/word/2018/wordml/cex">
                   <w:pict>
                     <v:line w14:anchorId="59A39B3F" id="Прямая соединительная линия 1" o:spid="_x0000_s1026" style="flip:y;visibility:visible;mso-wrap-style:square;mso-left-percent:-10001;mso-top-percent:-10001;mso-position-horizontal:absolute;mso-position-horizontal-relative:char;mso-position-vertical:absolute;mso-position-vertical-relative:line;mso-left-percent:-10001;mso-top-percent:-10001" from="0,0" to="441pt,.1pt" o:gfxdata="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" strokeweight="3pt">
                       <v:stroke linestyle="thinThin"/>
@@ -319,6 +319,7 @@
           <w:lang w:val="en-US"/>
         </w:rPr>
       </w:pPr>
+      <w:proofErr w:type="spellStart"/>
       <w:r>
         <w:rPr>
           <w:rFonts w:ascii="Times New Roman" w:hAnsi="Times New Roman" w:cs="Times New Roman"/>
@@ -329,6 +330,7 @@
         </w:rPr>
         <w:t>instituteName</w:t>
       </w:r>
+      <w:proofErr w:type="spellEnd"/>
     </w:p>
     <w:p>
       <w:pPr>
@@ -341,6 +343,7 @@
           <w:lang w:val="en-US"/>
         </w:rPr>
       </w:pPr>
+      <w:proofErr w:type="spellStart"/>
       <w:r>
         <w:rPr>
           <w:rFonts w:ascii="Times New Roman" w:hAnsi="Times New Roman" w:cs="Times New Roman"/>
@@ -351,6 +354,7 @@
         </w:rPr>
         <w:t>departmentName</w:t>
       </w:r>
+      <w:proofErr w:type="spellEnd"/>
     </w:p>
     <w:p>
       <w:pPr>
@@ -432,6 +436,7 @@
         </w:rPr>
       </w:pPr>
       <w:bookmarkStart w:id="0" w:name="_Hlk114500930"/>
+      <w:proofErr w:type="spellStart"/>
       <w:r>
         <w:rPr>
           <w:rFonts w:ascii="Times New Roman" w:hAnsi="Times New Roman" w:cs="Times New Roman"/>
@@ -443,6 +448,7 @@
         <w:t>practiceName</w:t>
       </w:r>
       <w:bookmarkEnd w:id="0"/>
+      <w:proofErr w:type="spellEnd"/>
     </w:p>
     <w:p>
       <w:pPr>
@@ -481,6 +487,7 @@
         </w:rPr>
         <w:t xml:space="preserve">приказ Университета о направлении на практику от </w:t>
       </w:r>
+      <w:proofErr w:type="spellStart"/>
       <w:r>
         <w:rPr>
           <w:rFonts w:ascii="Times New Roman" w:hAnsi="Times New Roman" w:cs="Times New Roman"/>
@@ -490,6 +497,7 @@
         </w:rPr>
         <w:t>orderDate</w:t>
       </w:r>
+      <w:proofErr w:type="spellEnd"/>
       <w:r>
         <w:rPr>
           <w:rFonts w:ascii="Times New Roman" w:hAnsi="Times New Roman" w:cs="Times New Roman"/>
@@ -498,6 +506,7 @@
         </w:rPr>
         <w:t xml:space="preserve"> </w:t>
       </w:r>
+      <w:proofErr w:type="spellStart"/>
       <w:r>
         <w:rPr>
           <w:rFonts w:ascii="Times New Roman" w:hAnsi="Times New Roman" w:cs="Times New Roman"/>
@@ -507,6 +516,7 @@
         </w:rPr>
         <w:t>orderName</w:t>
       </w:r>
+      <w:proofErr w:type="spellEnd"/>
     </w:p>
     <w:p>
       <w:pPr>
@@ -618,6 +628,7 @@
               </w:rPr>
               <w:t xml:space="preserve"> </w:t>
             </w:r>
+            <w:proofErr w:type="spellStart"/>
             <w:r>
               <w:rPr>
                 <w:bCs/>
@@ -627,6 +638,7 @@
               </w:rPr>
               <w:t>groupName</w:t>
             </w:r>
+            <w:proofErr w:type="spellEnd"/>
           </w:p>
           <w:p>
             <w:pPr>
@@ -675,6 +687,7 @@
               </w:rPr>
               <w:t xml:space="preserve">«__» </w:t>
             </w:r>
+            <w:proofErr w:type="spellStart"/>
             <w:r>
               <w:rPr>
                 <w:sz w:val="24"/>
@@ -683,6 +696,7 @@
               </w:rPr>
               <w:t>sessionDate</w:t>
             </w:r>
+            <w:proofErr w:type="spellEnd"/>
           </w:p>
         </w:tc>
         <w:tc>
@@ -728,6 +742,7 @@
               </w:rPr>
               <w:t xml:space="preserve">                       </w:t>
             </w:r>
+            <w:proofErr w:type="spellStart"/>
             <w:r>
               <w:rPr>
                 <w:sz w:val="24"/>
@@ -736,6 +751,7 @@
               </w:rPr>
               <w:t>studentFN</w:t>
             </w:r>
+            <w:proofErr w:type="spellEnd"/>
           </w:p>
           <w:p>
             <w:pPr>
@@ -915,8 +931,18 @@
                 <w:szCs w:val="24"/>
                 <w:lang w:val="en-US"/>
               </w:rPr>
-              <w:t xml:space="preserve"> sessionDate</w:t>
-            </w:r>
+              <w:t xml:space="preserve"> </w:t>
+            </w:r>
+            <w:proofErr w:type="spellStart"/>
+            <w:r>
+              <w:rPr>
+                <w:sz w:val="24"/>
+                <w:szCs w:val="24"/>
+                <w:lang w:val="en-US"/>
+              </w:rPr>
+              <w:t>sessionDate</w:t>
+            </w:r>
+            <w:proofErr w:type="spellEnd"/>
           </w:p>
         </w:tc>
         <w:tc>
@@ -950,6 +976,7 @@
               </w:rPr>
               <w:t xml:space="preserve">                        </w:t>
             </w:r>
+            <w:proofErr w:type="spellStart"/>
             <w:r>
               <w:rPr>
                 <w:sz w:val="24"/>
@@ -958,6 +985,7 @@
               </w:rPr>
               <w:t>supervisorFN</w:t>
             </w:r>
+            <w:proofErr w:type="spellEnd"/>
           </w:p>
           <w:p>
             <w:pPr>
@@ -1058,6 +1086,7 @@
         </w:rPr>
         <w:t xml:space="preserve">Москва </w:t>
       </w:r>
+      <w:proofErr w:type="spellStart"/>
       <w:r>
         <w:rPr>
           <w:rFonts w:ascii="Times New Roman" w:hAnsi="Times New Roman" w:cs="Times New Roman"/>
@@ -1067,6 +1096,7 @@
         </w:rPr>
         <w:t>currentYear</w:t>
       </w:r>
+      <w:proofErr w:type="spellEnd"/>
       <w:r>
         <w:rPr>
           <w:rFonts w:ascii="Times New Roman" w:hAnsi="Times New Roman" w:cs="Times New Roman"/>
@@ -1381,7 +1411,7 @@
                     </wp:inline>
                   </w:drawing>
                 </mc:Choice>
-                <mc:Fallback xmlns:oel="http://schemas.microsoft.com/office/2019/extlst">
+                <mc:Fallback xmlns:oel="http://schemas.microsoft.com/office/2019/extlst" xmlns:w16sdtdh="http://schemas.microsoft.com/office/word/2020/wordml/sdtdatahash" xmlns:w16="http://schemas.microsoft.com/office/word/2018/wordml" xmlns:w16cex="http://schemas.microsoft.com/office/word/2018/wordml/cex">
                   <w:pict>
                     <v:line w14:anchorId="29F17E5A" id="Прямая соединительная линия 4" o:spid="_x0000_s1026" style="flip:y;visibility:visible;mso-wrap-style:square;mso-left-percent:-10001;mso-top-percent:-10001;mso-position-horizontal:absolute;mso-position-horizontal-relative:char;mso-position-vertical:absolute;mso-position-vertical-relative:line;mso-left-percent:-10001;mso-top-percent:-10001" from="0,0" to="441pt,.1pt" o:gfxdata="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" strokeweight="3pt">
                       <v:stroke linestyle="thinThin"/>
@@ -1406,6 +1436,7 @@
           <w:lang w:val="en-US"/>
         </w:rPr>
       </w:pPr>
+      <w:proofErr w:type="spellStart"/>
       <w:r>
         <w:rPr>
           <w:rFonts w:ascii="Times New Roman" w:hAnsi="Times New Roman" w:cs="Times New Roman"/>
@@ -1416,6 +1447,7 @@
         </w:rPr>
         <w:t>instituteName</w:t>
       </w:r>
+      <w:proofErr w:type="spellEnd"/>
     </w:p>
     <w:p>
       <w:pPr>
@@ -1428,6 +1460,7 @@
           <w:lang w:val="en-US"/>
         </w:rPr>
       </w:pPr>
+      <w:proofErr w:type="spellStart"/>
       <w:r>
         <w:rPr>
           <w:rFonts w:ascii="Times New Roman" w:hAnsi="Times New Roman" w:cs="Times New Roman"/>
@@ -1438,6 +1471,7 @@
         </w:rPr>
         <w:t>departmentName</w:t>
       </w:r>
+      <w:proofErr w:type="spellEnd"/>
     </w:p>
     <w:p>
       <w:pPr>
@@ -1499,6 +1533,7 @@
           <w:szCs w:val="24"/>
         </w:rPr>
       </w:pPr>
+      <w:proofErr w:type="spellStart"/>
       <w:r>
         <w:rPr>
           <w:rFonts w:ascii="Times New Roman" w:hAnsi="Times New Roman" w:cs="Times New Roman"/>
@@ -1509,6 +1544,7 @@
         </w:rPr>
         <w:t>practiceName</w:t>
       </w:r>
+      <w:proofErr w:type="spellEnd"/>
     </w:p>
     <w:p>
       <w:pPr>
@@ -1541,6 +1577,7 @@
         </w:rPr>
         <w:t xml:space="preserve">Студенту </w:t>
       </w:r>
+      <w:proofErr w:type="spellStart"/>
       <w:r>
         <w:rPr>
           <w:rFonts w:ascii="Times New Roman" w:hAnsi="Times New Roman" w:cs="Times New Roman"/>
@@ -1551,6 +1588,7 @@
         </w:rPr>
         <w:t>courseNum</w:t>
       </w:r>
+      <w:proofErr w:type="spellEnd"/>
       <w:r>
         <w:rPr>
           <w:rFonts w:ascii="Times New Roman" w:hAnsi="Times New Roman" w:cs="Times New Roman"/>
@@ -1560,6 +1598,7 @@
         </w:rPr>
         <w:t xml:space="preserve"> курса учебной группы </w:t>
       </w:r>
+      <w:proofErr w:type="spellStart"/>
       <w:r>
         <w:rPr>
           <w:rFonts w:ascii="Times New Roman" w:hAnsi="Times New Roman" w:cs="Times New Roman"/>
@@ -1570,6 +1609,7 @@
         </w:rPr>
         <w:t>groupName</w:t>
       </w:r>
+      <w:proofErr w:type="spellEnd"/>
       <w:r>
         <w:rPr>
           <w:rFonts w:ascii="Times New Roman" w:hAnsi="Times New Roman" w:cs="Times New Roman"/>
@@ -1592,6 +1632,7 @@
           <w:lang w:val="en-US"/>
         </w:rPr>
       </w:pPr>
+      <w:proofErr w:type="spellStart"/>
       <w:r>
         <w:rPr>
           <w:rFonts w:ascii="Times New Roman" w:hAnsi="Times New Roman" w:cs="Times New Roman"/>
@@ -1602,6 +1643,7 @@
         </w:rPr>
         <w:t>studentFullName</w:t>
       </w:r>
+      <w:proofErr w:type="spellEnd"/>
     </w:p>
     <w:p>
       <w:pPr>
@@ -1709,6 +1751,7 @@
         </w:rPr>
         <w:t xml:space="preserve"> </w:t>
       </w:r>
+      <w:proofErr w:type="spellStart"/>
       <w:r>
         <w:rPr>
           <w:rFonts w:ascii="Times New Roman" w:hAnsi="Times New Roman" w:cs="Times New Roman"/>
@@ -1719,6 +1762,7 @@
         </w:rPr>
         <w:t>practicePlaceAndTime</w:t>
       </w:r>
+      <w:proofErr w:type="spellEnd"/>
       <w:r>
         <w:rPr>
           <w:rFonts w:ascii="Times New Roman" w:hAnsi="Times New Roman" w:cs="Times New Roman"/>
@@ -1759,18 +1803,10 @@
           <w:u w:val="single"/>
           <w:lang w:val="en-US"/>
         </w:rPr>
-        <w:t>p</w:t>
-      </w:r>
-      <w:r>
-        <w:rPr>
-          <w:rFonts w:ascii="Times New Roman" w:hAnsi="Times New Roman" w:cs="Times New Roman"/>
-          <w:sz w:val="24"/>
-          <w:szCs w:val="24"/>
-          <w:u w:val="single"/>
-          <w:lang w:val="en-US"/>
-        </w:rPr>
-        <w:t>osition</w:t>
-      </w:r>
+        <w:t>position</w:t>
+      </w:r>
+      <w:bookmarkStart w:id="1" w:name="_GoBack"/>
+      <w:bookmarkEnd w:id="1"/>
       <w:r>
         <w:rPr>
           <w:rFonts w:ascii="Times New Roman" w:hAnsi="Times New Roman" w:cs="Times New Roman"/>
@@ -2138,6 +2174,7 @@
                 <w:szCs w:val="20"/>
               </w:rPr>
             </w:pPr>
+            <w:proofErr w:type="spellStart"/>
             <w:r>
               <w:rPr>
                 <w:sz w:val="20"/>
@@ -2146,6 +2183,7 @@
               </w:rPr>
               <w:t>currentDate</w:t>
             </w:r>
+            <w:proofErr w:type="spellEnd"/>
           </w:p>
         </w:tc>
         <w:tc>
@@ -2248,6 +2286,7 @@
               </w:rPr>
               <w:t>(</w:t>
             </w:r>
+            <w:proofErr w:type="spellStart"/>
             <w:r>
               <w:rPr>
                 <w:sz w:val="20"/>
@@ -2256,6 +2295,7 @@
               </w:rPr>
               <w:t>supervisorFN</w:t>
             </w:r>
+            <w:proofErr w:type="spellEnd"/>
             <w:r>
               <w:rPr>
                 <w:sz w:val="20"/>
@@ -2374,6 +2414,7 @@
                 <w:szCs w:val="20"/>
               </w:rPr>
             </w:pPr>
+            <w:proofErr w:type="spellStart"/>
             <w:r>
               <w:rPr>
                 <w:sz w:val="20"/>
@@ -2382,6 +2423,7 @@
               </w:rPr>
               <w:t>currentDate</w:t>
             </w:r>
+            <w:proofErr w:type="spellEnd"/>
           </w:p>
         </w:tc>
         <w:tc>
@@ -2486,6 +2528,7 @@
               </w:rPr>
               <w:t>(</w:t>
             </w:r>
+            <w:proofErr w:type="spellStart"/>
             <w:r>
               <w:rPr>
                 <w:sz w:val="20"/>
@@ -2494,6 +2537,7 @@
               </w:rPr>
               <w:t>studentFN</w:t>
             </w:r>
+            <w:proofErr w:type="spellEnd"/>
             <w:r>
               <w:rPr>
                 <w:sz w:val="20"/>
@@ -2654,6 +2698,7 @@
                 <w:szCs w:val="20"/>
               </w:rPr>
             </w:pPr>
+            <w:proofErr w:type="spellStart"/>
             <w:r>
               <w:rPr>
                 <w:sz w:val="20"/>
@@ -2662,6 +2707,7 @@
               </w:rPr>
               <w:t>currentDate</w:t>
             </w:r>
+            <w:proofErr w:type="spellEnd"/>
           </w:p>
         </w:tc>
         <w:tc>
@@ -2760,7 +2806,7 @@
                 <w:szCs w:val="20"/>
               </w:rPr>
             </w:pPr>
-            <w:bookmarkStart w:id="1" w:name="_Hlk114503164"/>
+            <w:bookmarkStart w:id="2" w:name="_Hlk114503164"/>
             <w:r>
               <w:rPr>
                 <w:sz w:val="20"/>
@@ -2768,6 +2814,7 @@
               </w:rPr>
               <w:t>(</w:t>
             </w:r>
+            <w:proofErr w:type="spellStart"/>
             <w:r>
               <w:rPr>
                 <w:sz w:val="20"/>
@@ -2776,6 +2823,7 @@
               </w:rPr>
               <w:t>headOfDFN</w:t>
             </w:r>
+            <w:proofErr w:type="spellEnd"/>
             <w:r>
               <w:rPr>
                 <w:sz w:val="20"/>
@@ -2783,7 +2831,7 @@
               </w:rPr>
               <w:t>)</w:t>
             </w:r>
-            <w:bookmarkEnd w:id="1"/>
+            <w:bookmarkEnd w:id="2"/>
           </w:p>
         </w:tc>
       </w:tr>
@@ -2928,6 +2976,7 @@
               <w:spacing w:line="360" w:lineRule="auto"/>
               <w:ind w:firstLine="0"/>
             </w:pPr>
+            <w:proofErr w:type="spellStart"/>
             <w:r>
               <w:rPr>
                 <w:sz w:val="24"/>
@@ -2936,6 +2985,7 @@
               </w:rPr>
               <w:t>currentDate</w:t>
             </w:r>
+            <w:proofErr w:type="spellEnd"/>
           </w:p>
         </w:tc>
       </w:tr>
@@ -3036,6 +3086,7 @@
                 <w:szCs w:val="24"/>
               </w:rPr>
             </w:pPr>
+            <w:proofErr w:type="spellStart"/>
             <w:r>
               <w:rPr>
                 <w:sz w:val="24"/>
@@ -3044,6 +3095,7 @@
               </w:rPr>
               <w:t>supervisorFN</w:t>
             </w:r>
+            <w:proofErr w:type="spellEnd"/>
             <w:r>
               <w:rPr>
                 <w:sz w:val="24"/>
@@ -3060,6 +3112,7 @@
               </w:rPr>
               <w:t>(</w:t>
             </w:r>
+            <w:proofErr w:type="spellStart"/>
             <w:r>
               <w:rPr>
                 <w:sz w:val="24"/>
@@ -3068,6 +3121,7 @@
               </w:rPr>
               <w:t>supervisorPosition</w:t>
             </w:r>
+            <w:proofErr w:type="spellEnd"/>
             <w:r>
               <w:rPr>
                 <w:sz w:val="24"/>
@@ -3177,6 +3231,7 @@
                 <w:szCs w:val="24"/>
               </w:rPr>
             </w:pPr>
+            <w:proofErr w:type="spellStart"/>
             <w:r>
               <w:rPr>
                 <w:sz w:val="24"/>
@@ -3185,6 +3240,7 @@
               </w:rPr>
               <w:t>studentFN</w:t>
             </w:r>
+            <w:proofErr w:type="spellEnd"/>
           </w:p>
         </w:tc>
       </w:tr>
@@ -3302,6 +3358,7 @@
               <w:spacing w:line="360" w:lineRule="auto"/>
               <w:ind w:firstLine="0"/>
             </w:pPr>
+            <w:proofErr w:type="spellStart"/>
             <w:r>
               <w:rPr>
                 <w:sz w:val="24"/>
@@ -3310,6 +3367,7 @@
               </w:rPr>
               <w:t>currentDate</w:t>
             </w:r>
+            <w:proofErr w:type="spellEnd"/>
           </w:p>
         </w:tc>
       </w:tr>
@@ -3410,6 +3468,7 @@
                 <w:szCs w:val="24"/>
               </w:rPr>
             </w:pPr>
+            <w:proofErr w:type="spellStart"/>
             <w:r>
               <w:rPr>
                 <w:sz w:val="24"/>
@@ -3418,13 +3477,32 @@
               </w:rPr>
               <w:t>supervisorFN</w:t>
             </w:r>
+            <w:proofErr w:type="spellEnd"/>
             <w:r>
               <w:rPr>
                 <w:sz w:val="24"/>
                 <w:szCs w:val="24"/>
                 <w:lang w:val="en-US"/>
               </w:rPr>
-              <w:t xml:space="preserve"> (supervisorPosition)</w:t>
+              <w:t xml:space="preserve"> (</w:t>
+            </w:r>
+            <w:proofErr w:type="spellStart"/>
+            <w:r>
+              <w:rPr>
+                <w:sz w:val="24"/>
+                <w:szCs w:val="24"/>
+                <w:lang w:val="en-US"/>
+              </w:rPr>
+              <w:t>supervisorPosition</w:t>
+            </w:r>
+            <w:proofErr w:type="spellEnd"/>
+            <w:r>
+              <w:rPr>
+                <w:sz w:val="24"/>
+                <w:szCs w:val="24"/>
+                <w:lang w:val="en-US"/>
+              </w:rPr>
+              <w:t>)</w:t>
             </w:r>
           </w:p>
         </w:tc>
@@ -3523,6 +3601,7 @@
               <w:spacing w:line="360" w:lineRule="auto"/>
               <w:ind w:firstLine="0"/>
             </w:pPr>
+            <w:proofErr w:type="spellStart"/>
             <w:r>
               <w:rPr>
                 <w:sz w:val="24"/>
@@ -3531,6 +3610,7 @@
               </w:rPr>
               <w:t>studentFN</w:t>
             </w:r>
+            <w:proofErr w:type="spellEnd"/>
           </w:p>
         </w:tc>
       </w:tr>
@@ -3644,6 +3724,7 @@
               <w:spacing w:line="360" w:lineRule="auto"/>
               <w:ind w:firstLine="0"/>
             </w:pPr>
+            <w:proofErr w:type="spellStart"/>
             <w:r>
               <w:rPr>
                 <w:sz w:val="24"/>
@@ -3652,6 +3733,7 @@
               </w:rPr>
               <w:t>currentDate</w:t>
             </w:r>
+            <w:proofErr w:type="spellEnd"/>
           </w:p>
         </w:tc>
       </w:tr>
@@ -3752,6 +3834,7 @@
                 <w:szCs w:val="24"/>
               </w:rPr>
             </w:pPr>
+            <w:proofErr w:type="spellStart"/>
             <w:r>
               <w:rPr>
                 <w:sz w:val="24"/>
@@ -3760,13 +3843,32 @@
               </w:rPr>
               <w:t>supervisorFN</w:t>
             </w:r>
+            <w:proofErr w:type="spellEnd"/>
             <w:r>
               <w:rPr>
                 <w:sz w:val="24"/>
                 <w:szCs w:val="24"/>
                 <w:lang w:val="en-US"/>
               </w:rPr>
-              <w:t>(supervisorPosition)</w:t>
+              <w:t>(</w:t>
+            </w:r>
+            <w:proofErr w:type="spellStart"/>
+            <w:r>
+              <w:rPr>
+                <w:sz w:val="24"/>
+                <w:szCs w:val="24"/>
+                <w:lang w:val="en-US"/>
+              </w:rPr>
+              <w:t>supervisorPosition</w:t>
+            </w:r>
+            <w:proofErr w:type="spellEnd"/>
+            <w:r>
+              <w:rPr>
+                <w:sz w:val="24"/>
+                <w:szCs w:val="24"/>
+                <w:lang w:val="en-US"/>
+              </w:rPr>
+              <w:t>)</w:t>
             </w:r>
           </w:p>
         </w:tc>
@@ -3865,6 +3967,7 @@
               <w:spacing w:line="360" w:lineRule="auto"/>
               <w:ind w:firstLine="0"/>
             </w:pPr>
+            <w:proofErr w:type="spellStart"/>
             <w:r>
               <w:rPr>
                 <w:sz w:val="24"/>
@@ -3873,6 +3976,7 @@
               </w:rPr>
               <w:t>studentFN</w:t>
             </w:r>
+            <w:proofErr w:type="spellEnd"/>
           </w:p>
         </w:tc>
       </w:tr>
@@ -3961,6 +4065,7 @@
               <w:spacing w:line="360" w:lineRule="auto"/>
               <w:ind w:firstLine="0"/>
             </w:pPr>
+            <w:proofErr w:type="spellStart"/>
             <w:r>
               <w:rPr>
                 <w:sz w:val="24"/>
@@ -3969,6 +4074,7 @@
               </w:rPr>
               <w:t>currentDate</w:t>
             </w:r>
+            <w:proofErr w:type="spellEnd"/>
           </w:p>
         </w:tc>
       </w:tr>
@@ -4059,6 +4165,7 @@
               <w:spacing w:line="360" w:lineRule="auto"/>
               <w:ind w:firstLine="0"/>
             </w:pPr>
+            <w:proofErr w:type="spellStart"/>
             <w:r>
               <w:rPr>
                 <w:sz w:val="24"/>
@@ -4067,6 +4174,7 @@
               </w:rPr>
               <w:t>studentFN</w:t>
             </w:r>
+            <w:proofErr w:type="spellEnd"/>
           </w:p>
         </w:tc>
       </w:tr>
@@ -4329,7 +4437,7 @@
           <w:szCs w:val="26"/>
         </w:rPr>
       </w:pPr>
-      <w:bookmarkStart w:id="2" w:name="bookmark1"/>
+      <w:bookmarkStart w:id="3" w:name="bookmark1"/>
       <w:r>
         <w:rPr>
           <w:rFonts w:ascii="Times New Roman" w:eastAsia="Calibri" w:hAnsi="Times New Roman" w:cs="Times New Roman"/>
@@ -4348,6 +4456,7 @@
         </w:rPr>
         <w:br/>
       </w:r>
+      <w:proofErr w:type="spellStart"/>
       <w:r>
         <w:rPr>
           <w:rFonts w:ascii="Times New Roman" w:eastAsia="Calibri" w:hAnsi="Times New Roman" w:cs="Times New Roman"/>
@@ -4358,8 +4467,9 @@
         </w:rPr>
         <w:t>practiceName</w:t>
       </w:r>
+      <w:proofErr w:type="spellEnd"/>
     </w:p>
-    <w:bookmarkEnd w:id="2"/>
+    <w:bookmarkEnd w:id="3"/>
     <w:p>
       <w:pPr>
         <w:widowControl w:val="0"/>
@@ -4383,6 +4493,7 @@
         </w:rPr>
         <w:t xml:space="preserve">студента </w:t>
       </w:r>
+      <w:proofErr w:type="spellStart"/>
       <w:r>
         <w:rPr>
           <w:rFonts w:ascii="Times New Roman" w:eastAsia="Times New Roman" w:hAnsi="Times New Roman" w:cs="Times New Roman"/>
@@ -4392,6 +4503,7 @@
         </w:rPr>
         <w:t>studentFN</w:t>
       </w:r>
+      <w:proofErr w:type="spellEnd"/>
       <w:r>
         <w:rPr>
           <w:rFonts w:ascii="Times New Roman" w:eastAsia="Times New Roman" w:hAnsi="Times New Roman" w:cs="Times New Roman"/>
@@ -4400,6 +4512,7 @@
         </w:rPr>
         <w:t xml:space="preserve"> </w:t>
       </w:r>
+      <w:proofErr w:type="spellStart"/>
       <w:r>
         <w:rPr>
           <w:rFonts w:ascii="Times New Roman" w:eastAsia="Times New Roman" w:hAnsi="Times New Roman" w:cs="Times New Roman"/>
@@ -4410,6 +4523,7 @@
         </w:rPr>
         <w:t>courseNum</w:t>
       </w:r>
+      <w:proofErr w:type="spellEnd"/>
       <w:r>
         <w:rPr>
           <w:rFonts w:ascii="Times New Roman" w:eastAsia="Times New Roman" w:hAnsi="Times New Roman" w:cs="Times New Roman"/>
@@ -4418,6 +4532,7 @@
         </w:rPr>
         <w:t xml:space="preserve"> курса группы </w:t>
       </w:r>
+      <w:proofErr w:type="spellStart"/>
       <w:r>
         <w:rPr>
           <w:rFonts w:ascii="Times New Roman" w:eastAsia="Times New Roman" w:hAnsi="Times New Roman" w:cs="Times New Roman"/>
@@ -4428,6 +4543,7 @@
         </w:rPr>
         <w:t>groupName</w:t>
       </w:r>
+      <w:proofErr w:type="spellEnd"/>
       <w:r>
         <w:rPr>
           <w:rFonts w:ascii="Times New Roman" w:eastAsia="Times New Roman" w:hAnsi="Times New Roman" w:cs="Times New Roman"/>
@@ -4436,6 +4552,7 @@
         </w:rPr>
         <w:t xml:space="preserve"> очной формы обучения, обучающегося по направлению подготовки </w:t>
       </w:r>
+      <w:proofErr w:type="spellStart"/>
       <w:r>
         <w:rPr>
           <w:rFonts w:ascii="Times New Roman" w:eastAsia="Times New Roman" w:hAnsi="Times New Roman" w:cs="Times New Roman"/>
@@ -4445,6 +4562,7 @@
         </w:rPr>
         <w:t>directionName</w:t>
       </w:r>
+      <w:proofErr w:type="spellEnd"/>
       <w:r>
         <w:rPr>
           <w:rFonts w:ascii="Times New Roman" w:eastAsia="Times New Roman" w:hAnsi="Times New Roman" w:cs="Times New Roman"/>
@@ -4453,6 +4571,7 @@
         </w:rPr>
         <w:t>, профиль «</w:t>
       </w:r>
+      <w:proofErr w:type="spellStart"/>
       <w:r>
         <w:rPr>
           <w:rFonts w:ascii="Times New Roman" w:eastAsia="Times New Roman" w:hAnsi="Times New Roman" w:cs="Times New Roman"/>
@@ -4462,6 +4581,7 @@
         </w:rPr>
         <w:t>profileName</w:t>
       </w:r>
+      <w:proofErr w:type="spellEnd"/>
       <w:r>
         <w:rPr>
           <w:rFonts w:ascii="Times New Roman" w:eastAsia="Times New Roman" w:hAnsi="Times New Roman" w:cs="Times New Roman"/>
@@ -5120,6 +5240,7 @@
         <w:tab/>
         <w:t>_________________/</w:t>
       </w:r>
+      <w:proofErr w:type="spellStart"/>
       <w:r>
         <w:rPr>
           <w:rFonts w:ascii="Times New Roman" w:eastAsia="Times New Roman" w:hAnsi="Times New Roman" w:cs="Times New Roman"/>
@@ -5130,6 +5251,7 @@
         </w:rPr>
         <w:t>supervisorFN</w:t>
       </w:r>
+      <w:proofErr w:type="spellEnd"/>
       <w:r>
         <w:rPr>
           <w:rFonts w:ascii="Times New Roman" w:eastAsia="Times New Roman" w:hAnsi="Times New Roman" w:cs="Times New Roman"/>
@@ -5138,8 +5260,9 @@
           <w:szCs w:val="27"/>
           <w:lang w:val="en-US"/>
         </w:rPr>
-        <w:t xml:space="preserve"> (</w:t>
-      </w:r>
+        <w:t xml:space="preserve"> </w:t>
+      </w:r>
+      <w:proofErr w:type="gramStart"/>
       <w:r>
         <w:rPr>
           <w:rFonts w:ascii="Times New Roman" w:eastAsia="Times New Roman" w:hAnsi="Times New Roman" w:cs="Times New Roman"/>
@@ -5148,7 +5271,7 @@
           <w:szCs w:val="27"/>
           <w:lang w:val="en-US"/>
         </w:rPr>
-        <w:t xml:space="preserve"> </w:t>
+        <w:t>(</w:t>
       </w:r>
       <w:r>
         <w:rPr>
@@ -5158,8 +5281,9 @@
           <w:szCs w:val="27"/>
           <w:lang w:val="en-US"/>
         </w:rPr>
-        <w:t>supervisorTitle, supervisorDegree</w:t>
-      </w:r>
+        <w:t xml:space="preserve"> </w:t>
+      </w:r>
+      <w:proofErr w:type="spellStart"/>
       <w:r>
         <w:rPr>
           <w:rFonts w:ascii="Times New Roman" w:eastAsia="Times New Roman" w:hAnsi="Times New Roman" w:cs="Times New Roman"/>
@@ -5168,8 +5292,10 @@
           <w:szCs w:val="27"/>
           <w:lang w:val="en-US"/>
         </w:rPr>
-        <w:t xml:space="preserve"> </w:t>
-      </w:r>
+        <w:t>supervisorTitle</w:t>
+      </w:r>
+      <w:proofErr w:type="spellEnd"/>
+      <w:proofErr w:type="gramEnd"/>
       <w:r>
         <w:rPr>
           <w:rFonts w:ascii="Times New Roman" w:eastAsia="Times New Roman" w:hAnsi="Times New Roman" w:cs="Times New Roman"/>
@@ -5178,8 +5304,9 @@
           <w:szCs w:val="27"/>
           <w:lang w:val="en-US"/>
         </w:rPr>
-        <w:t>)</w:t>
-      </w:r>
+        <w:t xml:space="preserve">, </w:t>
+      </w:r>
+      <w:proofErr w:type="spellStart"/>
       <w:r>
         <w:rPr>
           <w:rFonts w:ascii="Times New Roman" w:eastAsia="Times New Roman" w:hAnsi="Times New Roman" w:cs="Times New Roman"/>
@@ -5188,15 +5315,10 @@
           <w:szCs w:val="27"/>
           <w:lang w:val="en-US"/>
         </w:rPr>
-        <w:t>/</w:t>
-      </w:r>
-    </w:p>
-    <w:p>
-      <w:pPr>
-        <w:tabs>
-          <w:tab w:val="left" w:pos="3402"/>
-        </w:tabs>
-        <w:spacing w:after="360"/>
+        <w:t>supervisorDegree</w:t>
+      </w:r>
+      <w:proofErr w:type="spellEnd"/>
+      <w:r>
         <w:rPr>
           <w:rFonts w:ascii="Times New Roman" w:eastAsia="Times New Roman" w:hAnsi="Times New Roman" w:cs="Times New Roman"/>
           <w:bCs/>
@@ -5204,15 +5326,7 @@
           <w:szCs w:val="27"/>
           <w:lang w:val="en-US"/>
         </w:rPr>
-      </w:pPr>
-      <w:r>
-        <w:rPr>
-          <w:rFonts w:ascii="Times New Roman" w:eastAsia="Times New Roman" w:hAnsi="Times New Roman" w:cs="Times New Roman"/>
-          <w:bCs/>
-          <w:sz w:val="27"/>
-          <w:szCs w:val="27"/>
-        </w:rPr>
-        <w:t>Обучающийся</w:t>
+        <w:t xml:space="preserve"> </w:t>
       </w:r>
       <w:r>
         <w:rPr>
@@ -5222,8 +5336,7 @@
           <w:szCs w:val="27"/>
           <w:lang w:val="en-US"/>
         </w:rPr>
-        <w:tab/>
-        <w:t>_________________/</w:t>
+        <w:t>)</w:t>
       </w:r>
       <w:r>
         <w:rPr>
@@ -5233,8 +5346,55 @@
           <w:szCs w:val="27"/>
           <w:lang w:val="en-US"/>
         </w:rPr>
+        <w:t>/</w:t>
+      </w:r>
+    </w:p>
+    <w:p>
+      <w:pPr>
+        <w:tabs>
+          <w:tab w:val="left" w:pos="3402"/>
+        </w:tabs>
+        <w:spacing w:after="360"/>
+        <w:rPr>
+          <w:rFonts w:ascii="Times New Roman" w:eastAsia="Times New Roman" w:hAnsi="Times New Roman" w:cs="Times New Roman"/>
+          <w:bCs/>
+          <w:sz w:val="27"/>
+          <w:szCs w:val="27"/>
+          <w:lang w:val="en-US"/>
+        </w:rPr>
+      </w:pPr>
+      <w:r>
+        <w:rPr>
+          <w:rFonts w:ascii="Times New Roman" w:eastAsia="Times New Roman" w:hAnsi="Times New Roman" w:cs="Times New Roman"/>
+          <w:bCs/>
+          <w:sz w:val="27"/>
+          <w:szCs w:val="27"/>
+        </w:rPr>
+        <w:t>Обучающийся</w:t>
+      </w:r>
+      <w:r>
+        <w:rPr>
+          <w:rFonts w:ascii="Times New Roman" w:eastAsia="Times New Roman" w:hAnsi="Times New Roman" w:cs="Times New Roman"/>
+          <w:bCs/>
+          <w:sz w:val="27"/>
+          <w:szCs w:val="27"/>
+          <w:lang w:val="en-US"/>
+        </w:rPr>
+        <w:tab/>
+        <w:t>_________________/</w:t>
+      </w:r>
+      <w:proofErr w:type="spellStart"/>
+      <w:r>
+        <w:rPr>
+          <w:rFonts w:ascii="Times New Roman" w:eastAsia="Times New Roman" w:hAnsi="Times New Roman" w:cs="Times New Roman"/>
+          <w:bCs/>
+          <w:sz w:val="27"/>
+          <w:szCs w:val="27"/>
+          <w:lang w:val="en-US"/>
+        </w:rPr>
         <w:t>studentFN</w:t>
       </w:r>
+      <w:proofErr w:type="spellEnd"/>
       <w:r>
         <w:rPr>
           <w:rFonts w:ascii="Times New Roman" w:eastAsia="Times New Roman" w:hAnsi="Times New Roman" w:cs="Times New Roman"/>
@@ -5326,8 +5486,9 @@
           <w:lang w:val="en-US"/>
         </w:rPr>
         <w:tab/>
-        <w:t>_________________/</w:t>
-      </w:r>
+        <w:t>_________________</w:t>
+      </w:r>
+      <w:proofErr w:type="gramStart"/>
       <w:r>
         <w:rPr>
           <w:rFonts w:ascii="Times New Roman" w:eastAsia="Times New Roman" w:hAnsi="Times New Roman" w:cs="Times New Roman"/>
@@ -5336,7 +5497,7 @@
           <w:szCs w:val="27"/>
           <w:lang w:val="en-US"/>
         </w:rPr>
-        <w:t>(</w:t>
+        <w:t>/</w:t>
       </w:r>
       <w:r>
         <w:rPr>
@@ -5346,7 +5507,7 @@
           <w:szCs w:val="27"/>
           <w:lang w:val="en-US"/>
         </w:rPr>
-        <w:t xml:space="preserve"> </w:t>
+        <w:t>(</w:t>
       </w:r>
       <w:r>
         <w:rPr>
@@ -5356,8 +5517,9 @@
           <w:szCs w:val="27"/>
           <w:lang w:val="en-US"/>
         </w:rPr>
-        <w:t>headOfDF</w:t>
-      </w:r>
+        <w:t xml:space="preserve"> </w:t>
+      </w:r>
+      <w:proofErr w:type="spellStart"/>
       <w:r>
         <w:rPr>
           <w:rFonts w:ascii="Times New Roman" w:eastAsia="Times New Roman" w:hAnsi="Times New Roman" w:cs="Times New Roman"/>
@@ -5366,8 +5528,10 @@
           <w:szCs w:val="27"/>
           <w:lang w:val="en-US"/>
         </w:rPr>
-        <w:t>N</w:t>
-      </w:r>
+        <w:t>headOfDFN</w:t>
+      </w:r>
+      <w:proofErr w:type="spellEnd"/>
+      <w:proofErr w:type="gramEnd"/>
       <w:r>
         <w:rPr>
           <w:rFonts w:ascii="Times New Roman" w:eastAsia="Times New Roman" w:hAnsi="Times New Roman" w:cs="Times New Roman"/>
@@ -5408,6 +5572,7 @@
         </w:rPr>
         <w:t xml:space="preserve"> </w:t>
       </w:r>
+      <w:proofErr w:type="spellStart"/>
       <w:r>
         <w:rPr>
           <w:rFonts w:ascii="Times New Roman" w:eastAsia="Times New Roman" w:hAnsi="Times New Roman" w:cs="Times New Roman"/>
@@ -5416,8 +5581,31 @@
           <w:szCs w:val="27"/>
           <w:lang w:val="en-US"/>
         </w:rPr>
-        <w:t>headOfDTitle, headOfDDegree</w:t>
-      </w:r>
+        <w:t>headOfDTitle</w:t>
+      </w:r>
+      <w:proofErr w:type="spellEnd"/>
+      <w:r>
+        <w:rPr>
+          <w:rFonts w:ascii="Times New Roman" w:eastAsia="Times New Roman" w:hAnsi="Times New Roman" w:cs="Times New Roman"/>
+          <w:bCs/>
+          <w:sz w:val="27"/>
+          <w:szCs w:val="27"/>
+          <w:lang w:val="en-US"/>
+        </w:rPr>
+        <w:t xml:space="preserve">, </w:t>
+      </w:r>
+      <w:proofErr w:type="spellStart"/>
+      <w:r>
+        <w:rPr>
+          <w:rFonts w:ascii="Times New Roman" w:eastAsia="Times New Roman" w:hAnsi="Times New Roman" w:cs="Times New Roman"/>
+          <w:bCs/>
+          <w:sz w:val="27"/>
+          <w:szCs w:val="27"/>
+          <w:lang w:val="en-US"/>
+        </w:rPr>
+        <w:t>headOfDDegree</w:t>
+      </w:r>
+      <w:proofErr w:type="spellEnd"/>
       <w:r>
         <w:rPr>
           <w:rFonts w:ascii="Times New Roman" w:eastAsia="Times New Roman" w:hAnsi="Times New Roman" w:cs="Times New Roman"/>
@@ -5471,7 +5659,7 @@
 </file>
 
 <file path=word/numbering.xml><?xml version="1.0" encoding="utf-8"?>
-<w:numbering xmlns:wpc="http://schemas.microsoft.com/office/word/2010/wordprocessingCanvas" xmlns:cx="http://schemas.microsoft.com/office/drawing/2014/chartex" xmlns:cx1="http://schemas.microsoft.com/office/drawing/2015/9/8/chartex" xmlns:cx2="http://schemas.microsoft.com/office/drawing/2015/10/21/chartex" xmlns:cx3="http://schemas.microsoft.com/office/drawing/2016/5/9/chartex" xmlns:cx4="http://schemas.microsoft.com/office/drawing/2016/5/10/chartex" xmlns:cx5="http://schemas.microsoft.com/office/drawing/2016/5/11/chartex" xmlns:cx6="http://schemas.microsoft.com/office/drawing/2016/5/12/chartex" xmlns:cx7="http://schemas.microsoft.com/office/drawing/2016/5/13/chartex" xmlns:cx8="http://schemas.microsoft.com/office/drawing/2016/5/14/chartex" xmlns:mc="http://schemas.openxmlformats.org/markup-compatibility/2006" xmlns:aink="http://schemas.microsoft.com/office/drawing/2016/ink" xmlns:am3d="http://schemas.microsoft.com/office/drawing/2017/model3d" xmlns:o="urn:schemas-microsoft-com:office:office" xmlns:r="http://schemas.openxmlformats.org/officeDocument/2006/relationships" xmlns:m="http://schemas.openxmlformats.org/officeDocument/2006/math" xmlns:v="urn:schemas-microsoft-com:vml" xmlns:wp14="http://schemas.microsoft.com/office/word/2010/wordprocessingDrawing" xmlns:wp="http://schemas.openxmlformats.org/drawingml/2006/wordprocessingDrawing" xmlns:w10="urn:schemas-microsoft-com:office:word" xmlns:w="http://schemas.openxmlformats.org/wordprocessingml/2006/main" xmlns:w14="http://schemas.microsoft.com/office/word/2010/wordml" xmlns:w15="http://schemas.microsoft.com/office/word/2012/wordml" xmlns:w16cex="http://schemas.microsoft.com/office/word/2018/wordml/cex" xmlns:w16cid="http://schemas.microsoft.com/office/word/2016/wordml/cid" xmlns:w16="http://schemas.microsoft.com/office/word/2018/wordml" xmlns:w16sdtdh="http://schemas.microsoft.com/office/word/2020/wordml/sdtdatahash" xmlns:w16se="http://schemas.microsoft.com/office/word/2015/wordml/symex" xmlns:wpg="http://schemas.microsoft.com/office/word/2010/wordprocessingGroup" xmlns:wpi="http://schemas.microsoft.com/office/word/2010/wordprocessingInk" xmlns:wne="http://schemas.microsoft.com/office/word/2006/wordml" xmlns:wps="http://schemas.microsoft.com/office/word/2010/wordprocessingShape" mc:Ignorable="w14 w15 w16se w16cid w16 w16cex w16sdtdh wp14">
+<w:numbering xmlns:wpc="http://schemas.microsoft.com/office/word/2010/wordprocessingCanvas" xmlns:cx="http://schemas.microsoft.com/office/drawing/2014/chartex" xmlns:cx1="http://schemas.microsoft.com/office/drawing/2015/9/8/chartex" xmlns:cx2="http://schemas.microsoft.com/office/drawing/2015/10/21/chartex" xmlns:cx3="http://schemas.microsoft.com/office/drawing/2016/5/9/chartex" xmlns:cx4="http://schemas.microsoft.com/office/drawing/2016/5/10/chartex" xmlns:cx5="http://schemas.microsoft.com/office/drawing/2016/5/11/chartex" xmlns:cx6="http://schemas.microsoft.com/office/drawing/2016/5/12/chartex" xmlns:cx7="http://schemas.microsoft.com/office/drawing/2016/5/13/chartex" xmlns:cx8="http://schemas.microsoft.com/office/drawing/2016/5/14/chartex" xmlns:mc="http://schemas.openxmlformats.org/markup-compatibility/2006" xmlns:aink="http://schemas.microsoft.com/office/drawing/2016/ink" xmlns:am3d="http://schemas.microsoft.com/office/drawing/2017/model3d" xmlns:o="urn:schemas-microsoft-com:office:office" xmlns:r="http://schemas.openxmlformats.org/officeDocument/2006/relationships" xmlns:m="http://schemas.openxmlformats.org/officeDocument/2006/math" xmlns:v="urn:schemas-microsoft-com:vml" xmlns:wp14="http://schemas.microsoft.com/office/word/2010/wordprocessingDrawing" xmlns:wp="http://schemas.openxmlformats.org/drawingml/2006/wordprocessingDrawing" xmlns:w10="urn:schemas-microsoft-com:office:word" xmlns:w="http://schemas.openxmlformats.org/wordprocessingml/2006/main" xmlns:w14="http://schemas.microsoft.com/office/word/2010/wordml" xmlns:w15="http://schemas.microsoft.com/office/word/2012/wordml" xmlns:w16cid="http://schemas.microsoft.com/office/word/2016/wordml/cid" xmlns:w16se="http://schemas.microsoft.com/office/word/2015/wordml/symex" xmlns:wpg="http://schemas.microsoft.com/office/word/2010/wordprocessingGroup" xmlns:wpi="http://schemas.microsoft.com/office/word/2010/wordprocessingInk" xmlns:wne="http://schemas.microsoft.com/office/word/2006/wordml" xmlns:wps="http://schemas.microsoft.com/office/word/2010/wordprocessingShape" mc:Ignorable="w14 w15 w16se w16cid wp14">
   <w:abstractNum w:abstractNumId="0" w15:restartNumberingAfterBreak="0">
     <w:nsid w:val="0AD362AE"/>
     <w:multiLevelType w:val="multilevel"/>
@@ -7648,7 +7836,7 @@
 </file>
 
 <file path=word/styles.xml><?xml version="1.0" encoding="utf-8"?>
-<w:styles xmlns:mc="http://schemas.openxmlformats.org/markup-compatibility/2006" xmlns:r="http://schemas.openxmlformats.org/officeDocument/2006/relationships" xmlns:w="http://schemas.openxmlformats.org/wordprocessingml/2006/main" xmlns:w14="http://schemas.microsoft.com/office/word/2010/wordml" xmlns:w15="http://schemas.microsoft.com/office/word/2012/wordml" xmlns:w16cex="http://schemas.microsoft.com/office/word/2018/wordml/cex" xmlns:w16cid="http://schemas.microsoft.com/office/word/2016/wordml/cid" xmlns:w16="http://schemas.microsoft.com/office/word/2018/wordml" xmlns:w16sdtdh="http://schemas.microsoft.com/office/word/2020/wordml/sdtdatahash" xmlns:w16se="http://schemas.microsoft.com/office/word/2015/wordml/symex" mc:Ignorable="w14 w15 w16se w16cid w16 w16cex w16sdtdh">
+<w:styles xmlns:mc="http://schemas.openxmlformats.org/markup-compatibility/2006" xmlns:r="http://schemas.openxmlformats.org/officeDocument/2006/relationships" xmlns:w="http://schemas.openxmlformats.org/wordprocessingml/2006/main" xmlns:w14="http://schemas.microsoft.com/office/word/2010/wordml" xmlns:w15="http://schemas.microsoft.com/office/word/2012/wordml" xmlns:w16cid="http://schemas.microsoft.com/office/word/2016/wordml/cid" xmlns:w16se="http://schemas.microsoft.com/office/word/2015/wordml/symex" mc:Ignorable="w14 w15 w16se w16cid">
   <w:docDefaults>
     <w:rPrDefault>
       <w:rPr>
@@ -7664,7 +7852,7 @@
       </w:pPr>
     </w:pPrDefault>
   </w:docDefaults>
-  <w:latentStyles w:defLockedState="0" w:defUIPriority="99" w:defSemiHidden="0" w:defUnhideWhenUsed="0" w:defQFormat="0" w:count="376">
+  <w:latentStyles w:defLockedState="0" w:defUIPriority="99" w:defSemiHidden="0" w:defUnhideWhenUsed="0" w:defQFormat="0" w:count="375">
     <w:lsdException w:name="Normal" w:uiPriority="0" w:qFormat="1"/>
     <w:lsdException w:name="heading 1" w:uiPriority="9" w:qFormat="1"/>
     <w:lsdException w:name="heading 2" w:semiHidden="1" w:uiPriority="9" w:unhideWhenUsed="1" w:qFormat="1"/>
@@ -8040,7 +8228,6 @@
     <w:lsdException w:name="Smart Hyperlink" w:semiHidden="1" w:unhideWhenUsed="1"/>
     <w:lsdException w:name="Hashtag" w:semiHidden="1" w:unhideWhenUsed="1"/>
     <w:lsdException w:name="Unresolved Mention" w:semiHidden="1" w:unhideWhenUsed="1"/>
-    <w:lsdException w:name="Smart Link" w:semiHidden="1" w:unhideWhenUsed="1"/>
   </w:latentStyles>
   <w:style w:type="paragraph" w:default="1" w:styleId="a">
     <w:name w:val="Normal"/>
@@ -8552,7 +8739,7 @@
 </file>
 
 <file path=customXml/itemProps1.xml><?xml version="1.0" encoding="utf-8"?>
-<ds:datastoreItem xmlns:ds="http://schemas.openxmlformats.org/officeDocument/2006/customXml" ds:itemID="{4CAB98DC-C7CF-4D80-B0AD-452EABFFB42A}">
+<ds:datastoreItem xmlns:ds="http://schemas.openxmlformats.org/officeDocument/2006/customXml" ds:itemID="{F541CEBD-2561-49FC-84AC-7C3B85E4A013}">
   <ds:schemaRefs>
     <ds:schemaRef ds:uri="http://schemas.openxmlformats.org/officeDocument/2006/bibliography"/>
   </ds:schemaRefs>

</xml_diff>

<commit_message>
changed data and supervisor with headofd
</commit_message>
<xml_diff>
--- a/src/main/resources/wordSource/mainWordFile.docx
+++ b/src/main/resources/wordSource/mainWordFile.docx
@@ -1,6 +1,6 @@
 
 <file path=word/document.xml><?xml version="1.0" encoding="utf-8"?>
-<w:document xmlns:wpc="http://schemas.microsoft.com/office/word/2010/wordprocessingCanvas" xmlns:cx="http://schemas.microsoft.com/office/drawing/2014/chartex" xmlns:cx1="http://schemas.microsoft.com/office/drawing/2015/9/8/chartex" xmlns:cx2="http://schemas.microsoft.com/office/drawing/2015/10/21/chartex" xmlns:cx3="http://schemas.microsoft.com/office/drawing/2016/5/9/chartex" xmlns:cx4="http://schemas.microsoft.com/office/drawing/2016/5/10/chartex" xmlns:cx5="http://schemas.microsoft.com/office/drawing/2016/5/11/chartex" xmlns:cx6="http://schemas.microsoft.com/office/drawing/2016/5/12/chartex" xmlns:cx7="http://schemas.microsoft.com/office/drawing/2016/5/13/chartex" xmlns:cx8="http://schemas.microsoft.com/office/drawing/2016/5/14/chartex" xmlns:mc="http://schemas.openxmlformats.org/markup-compatibility/2006" xmlns:aink="http://schemas.microsoft.com/office/drawing/2016/ink" xmlns:am3d="http://schemas.microsoft.com/office/drawing/2017/model3d" xmlns:o="urn:schemas-microsoft-com:office:office" xmlns:r="http://schemas.openxmlformats.org/officeDocument/2006/relationships" xmlns:m="http://schemas.openxmlformats.org/officeDocument/2006/math" xmlns:v="urn:schemas-microsoft-com:vml" xmlns:wp14="http://schemas.microsoft.com/office/word/2010/wordprocessingDrawing" xmlns:wp="http://schemas.openxmlformats.org/drawingml/2006/wordprocessingDrawing" xmlns:w10="urn:schemas-microsoft-com:office:word" xmlns:w="http://schemas.openxmlformats.org/wordprocessingml/2006/main" xmlns:w14="http://schemas.microsoft.com/office/word/2010/wordml" xmlns:w15="http://schemas.microsoft.com/office/word/2012/wordml" xmlns:w16cid="http://schemas.microsoft.com/office/word/2016/wordml/cid" xmlns:w16se="http://schemas.microsoft.com/office/word/2015/wordml/symex" xmlns:wpg="http://schemas.microsoft.com/office/word/2010/wordprocessingGroup" xmlns:wpi="http://schemas.microsoft.com/office/word/2010/wordprocessingInk" xmlns:wne="http://schemas.microsoft.com/office/word/2006/wordml" xmlns:wps="http://schemas.microsoft.com/office/word/2010/wordprocessingShape" mc:Ignorable="w14 w15 w16se w16cid wp14">
+<w:document xmlns:wpc="http://schemas.microsoft.com/office/word/2010/wordprocessingCanvas" xmlns:cx="http://schemas.microsoft.com/office/drawing/2014/chartex" xmlns:cx1="http://schemas.microsoft.com/office/drawing/2015/9/8/chartex" xmlns:cx2="http://schemas.microsoft.com/office/drawing/2015/10/21/chartex" xmlns:cx3="http://schemas.microsoft.com/office/drawing/2016/5/9/chartex" xmlns:cx4="http://schemas.microsoft.com/office/drawing/2016/5/10/chartex" xmlns:cx5="http://schemas.microsoft.com/office/drawing/2016/5/11/chartex" xmlns:cx6="http://schemas.microsoft.com/office/drawing/2016/5/12/chartex" xmlns:cx7="http://schemas.microsoft.com/office/drawing/2016/5/13/chartex" xmlns:cx8="http://schemas.microsoft.com/office/drawing/2016/5/14/chartex" xmlns:mc="http://schemas.openxmlformats.org/markup-compatibility/2006" xmlns:aink="http://schemas.microsoft.com/office/drawing/2016/ink" xmlns:am3d="http://schemas.microsoft.com/office/drawing/2017/model3d" xmlns:o="urn:schemas-microsoft-com:office:office" xmlns:r="http://schemas.openxmlformats.org/officeDocument/2006/relationships" xmlns:m="http://schemas.openxmlformats.org/officeDocument/2006/math" xmlns:v="urn:schemas-microsoft-com:vml" xmlns:wp14="http://schemas.microsoft.com/office/word/2010/wordprocessingDrawing" xmlns:wp="http://schemas.openxmlformats.org/drawingml/2006/wordprocessingDrawing" xmlns:w10="urn:schemas-microsoft-com:office:word" xmlns:w="http://schemas.openxmlformats.org/wordprocessingml/2006/main" xmlns:w14="http://schemas.microsoft.com/office/word/2010/wordml" xmlns:w15="http://schemas.microsoft.com/office/word/2012/wordml" xmlns:w16cex="http://schemas.microsoft.com/office/word/2018/wordml/cex" xmlns:w16cid="http://schemas.microsoft.com/office/word/2016/wordml/cid" xmlns:w16="http://schemas.microsoft.com/office/word/2018/wordml" xmlns:w16sdtdh="http://schemas.microsoft.com/office/word/2020/wordml/sdtdatahash" xmlns:w16se="http://schemas.microsoft.com/office/word/2015/wordml/symex" xmlns:wpg="http://schemas.microsoft.com/office/word/2010/wordprocessingGroup" xmlns:wpi="http://schemas.microsoft.com/office/word/2010/wordprocessingInk" xmlns:wne="http://schemas.microsoft.com/office/word/2006/wordml" xmlns:wps="http://schemas.microsoft.com/office/word/2010/wordprocessingShape" mc:Ignorable="w14 w15 w16se w16cid w16 w16cex w16sdtdh wp14">
   <w:body>
     <w:tbl>
       <w:tblPr>
@@ -294,7 +294,7 @@
                     </wp:inline>
                   </w:drawing>
                 </mc:Choice>
-                <mc:Fallback xmlns:oel="http://schemas.microsoft.com/office/2019/extlst" xmlns:w16sdtdh="http://schemas.microsoft.com/office/word/2020/wordml/sdtdatahash" xmlns:w16="http://schemas.microsoft.com/office/word/2018/wordml" xmlns:w16cex="http://schemas.microsoft.com/office/word/2018/wordml/cex">
+                <mc:Fallback xmlns:oel="http://schemas.microsoft.com/office/2019/extlst">
                   <w:pict>
                     <v:line w14:anchorId="59A39B3F" id="Прямая соединительная линия 1" o:spid="_x0000_s1026" style="flip:y;visibility:visible;mso-wrap-style:square;mso-left-percent:-10001;mso-top-percent:-10001;mso-position-horizontal:absolute;mso-position-horizontal-relative:char;mso-position-vertical:absolute;mso-position-vertical-relative:line;mso-left-percent:-10001;mso-top-percent:-10001" from="0,0" to="441pt,.1pt" o:gfxdata="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" strokeweight="3pt">
                       <v:stroke linestyle="thinThin"/>
@@ -473,6 +473,7 @@
     <w:p>
       <w:pPr>
         <w:spacing w:after="0"/>
+        <w:jc w:val="center"/>
         <w:rPr>
           <w:rFonts w:ascii="Times New Roman" w:hAnsi="Times New Roman" w:cs="Times New Roman"/>
           <w:sz w:val="28"/>
@@ -485,7 +486,26 @@
           <w:sz w:val="28"/>
           <w:szCs w:val="28"/>
         </w:rPr>
-        <w:t xml:space="preserve">приказ Университета о направлении на практику от </w:t>
+        <w:t>приказ Университета</w:t>
+      </w:r>
+    </w:p>
+    <w:p>
+      <w:pPr>
+        <w:spacing w:after="0"/>
+        <w:jc w:val="center"/>
+        <w:rPr>
+          <w:rFonts w:ascii="Times New Roman" w:hAnsi="Times New Roman" w:cs="Times New Roman"/>
+          <w:sz w:val="28"/>
+          <w:szCs w:val="28"/>
+        </w:rPr>
+      </w:pPr>
+      <w:r>
+        <w:rPr>
+          <w:rFonts w:ascii="Times New Roman" w:hAnsi="Times New Roman" w:cs="Times New Roman"/>
+          <w:sz w:val="28"/>
+          <w:szCs w:val="28"/>
+        </w:rPr>
+        <w:t xml:space="preserve">о направлении на практику от </w:t>
       </w:r>
       <w:proofErr w:type="spellStart"/>
       <w:r>
@@ -505,6 +525,14 @@
           <w:szCs w:val="28"/>
         </w:rPr>
         <w:t xml:space="preserve"> </w:t>
+      </w:r>
+      <w:r>
+        <w:rPr>
+          <w:rFonts w:ascii="Times New Roman" w:hAnsi="Times New Roman" w:cs="Times New Roman"/>
+          <w:sz w:val="28"/>
+          <w:szCs w:val="28"/>
+        </w:rPr>
+        <w:t xml:space="preserve">№ </w:t>
       </w:r>
       <w:proofErr w:type="spellStart"/>
       <w:r>
@@ -1051,16 +1079,6 @@
       <w:pPr>
         <w:spacing w:after="0"/>
         <w:jc w:val="center"/>
-        <w:rPr>
-          <w:rFonts w:ascii="Times New Roman" w:hAnsi="Times New Roman" w:cs="Times New Roman"/>
-          <w:sz w:val="28"/>
-          <w:szCs w:val="28"/>
-        </w:rPr>
-      </w:pPr>
-    </w:p>
-    <w:p>
-      <w:pPr>
-        <w:spacing w:after="0"/>
         <w:rPr>
           <w:rFonts w:ascii="Times New Roman" w:hAnsi="Times New Roman" w:cs="Times New Roman"/>
           <w:sz w:val="28"/>
@@ -1411,7 +1429,7 @@
                     </wp:inline>
                   </w:drawing>
                 </mc:Choice>
-                <mc:Fallback xmlns:oel="http://schemas.microsoft.com/office/2019/extlst" xmlns:w16sdtdh="http://schemas.microsoft.com/office/word/2020/wordml/sdtdatahash" xmlns:w16="http://schemas.microsoft.com/office/word/2018/wordml" xmlns:w16cex="http://schemas.microsoft.com/office/word/2018/wordml/cex">
+                <mc:Fallback xmlns:oel="http://schemas.microsoft.com/office/2019/extlst">
                   <w:pict>
                     <v:line w14:anchorId="29F17E5A" id="Прямая соединительная линия 4" o:spid="_x0000_s1026" style="flip:y;visibility:visible;mso-wrap-style:square;mso-left-percent:-10001;mso-top-percent:-10001;mso-position-horizontal:absolute;mso-position-horizontal-relative:char;mso-position-vertical:absolute;mso-position-vertical-relative:line;mso-left-percent:-10001;mso-top-percent:-10001" from="0,0" to="441pt,.1pt" o:gfxdata="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" strokeweight="3pt">
                       <v:stroke linestyle="thinThin"/>
@@ -1433,7 +1451,6 @@
           <w:rFonts w:ascii="Times New Roman" w:hAnsi="Times New Roman" w:cs="Times New Roman"/>
           <w:sz w:val="24"/>
           <w:szCs w:val="24"/>
-          <w:lang w:val="en-US"/>
         </w:rPr>
       </w:pPr>
       <w:proofErr w:type="spellStart"/>
@@ -1457,7 +1474,6 @@
           <w:rFonts w:ascii="Times New Roman" w:hAnsi="Times New Roman" w:cs="Times New Roman"/>
           <w:sz w:val="24"/>
           <w:szCs w:val="24"/>
-          <w:lang w:val="en-US"/>
         </w:rPr>
       </w:pPr>
       <w:proofErr w:type="spellStart"/>
@@ -1763,6 +1779,28 @@
         <w:t>practicePlaceAndTime</w:t>
       </w:r>
       <w:proofErr w:type="spellEnd"/>
+    </w:p>
+    <w:p>
+      <w:pPr>
+        <w:spacing w:after="0"/>
+        <w:rPr>
+          <w:rFonts w:ascii="Times New Roman" w:hAnsi="Times New Roman" w:cs="Times New Roman"/>
+          <w:b/>
+          <w:bCs/>
+          <w:sz w:val="24"/>
+          <w:szCs w:val="24"/>
+        </w:rPr>
+      </w:pPr>
+      <w:r>
+        <w:rPr>
+          <w:rFonts w:ascii="Times New Roman" w:hAnsi="Times New Roman" w:cs="Times New Roman"/>
+          <w:b/>
+          <w:bCs/>
+          <w:sz w:val="24"/>
+          <w:szCs w:val="24"/>
+        </w:rPr>
+        <w:t xml:space="preserve">Должность на практике: </w:t>
+      </w:r>
       <w:r>
         <w:rPr>
           <w:rFonts w:ascii="Times New Roman" w:hAnsi="Times New Roman" w:cs="Times New Roman"/>
@@ -1771,42 +1809,8 @@
           <w:u w:val="single"/>
           <w:lang w:val="en-US"/>
         </w:rPr>
-        <w:t>.</w:t>
-      </w:r>
-    </w:p>
-    <w:p>
-      <w:pPr>
-        <w:spacing w:after="0"/>
-        <w:rPr>
-          <w:rFonts w:ascii="Times New Roman" w:hAnsi="Times New Roman" w:cs="Times New Roman"/>
-          <w:b/>
-          <w:bCs/>
-          <w:sz w:val="24"/>
-          <w:szCs w:val="24"/>
-        </w:rPr>
-      </w:pPr>
-      <w:r>
-        <w:rPr>
-          <w:rFonts w:ascii="Times New Roman" w:hAnsi="Times New Roman" w:cs="Times New Roman"/>
-          <w:b/>
-          <w:bCs/>
-          <w:sz w:val="24"/>
-          <w:szCs w:val="24"/>
-        </w:rPr>
-        <w:t xml:space="preserve">Должность на практике: </w:t>
-      </w:r>
-      <w:r>
-        <w:rPr>
-          <w:rFonts w:ascii="Times New Roman" w:hAnsi="Times New Roman" w:cs="Times New Roman"/>
-          <w:sz w:val="24"/>
-          <w:szCs w:val="24"/>
-          <w:u w:val="single"/>
-          <w:lang w:val="en-US"/>
-        </w:rPr>
         <w:t>position</w:t>
       </w:r>
-      <w:bookmarkStart w:id="1" w:name="_GoBack"/>
-      <w:bookmarkEnd w:id="1"/>
       <w:r>
         <w:rPr>
           <w:rFonts w:ascii="Times New Roman" w:hAnsi="Times New Roman" w:cs="Times New Roman"/>
@@ -2806,7 +2810,7 @@
                 <w:szCs w:val="20"/>
               </w:rPr>
             </w:pPr>
-            <w:bookmarkStart w:id="2" w:name="_Hlk114503164"/>
+            <w:bookmarkStart w:id="1" w:name="_Hlk114503164"/>
             <w:r>
               <w:rPr>
                 <w:sz w:val="20"/>
@@ -2831,7 +2835,7 @@
               </w:rPr>
               <w:t>)</w:t>
             </w:r>
-            <w:bookmarkEnd w:id="2"/>
+            <w:bookmarkEnd w:id="1"/>
           </w:p>
         </w:tc>
       </w:tr>
@@ -2848,9 +2852,9 @@
         <w:tblLook w:val="04A0" w:firstRow="1" w:lastRow="0" w:firstColumn="1" w:lastColumn="0" w:noHBand="0" w:noVBand="1"/>
       </w:tblPr>
       <w:tblGrid>
-        <w:gridCol w:w="3332"/>
-        <w:gridCol w:w="3229"/>
-        <w:gridCol w:w="3470"/>
+        <w:gridCol w:w="3369"/>
+        <w:gridCol w:w="3379"/>
+        <w:gridCol w:w="3283"/>
       </w:tblGrid>
       <w:tr>
         <w:tc>
@@ -3102,34 +3106,26 @@
                 <w:szCs w:val="24"/>
                 <w:lang w:val="en-US"/>
               </w:rPr>
+              <w:t>,</w:t>
+            </w:r>
+            <w:r>
+              <w:rPr>
+                <w:sz w:val="24"/>
+                <w:szCs w:val="24"/>
+                <w:lang w:val="en-US"/>
+              </w:rPr>
               <w:t xml:space="preserve"> </w:t>
             </w:r>
+            <w:proofErr w:type="spellStart"/>
             <w:r>
               <w:rPr>
                 <w:sz w:val="24"/>
                 <w:szCs w:val="24"/>
                 <w:lang w:val="en-US"/>
               </w:rPr>
-              <w:t>(</w:t>
-            </w:r>
-            <w:proofErr w:type="spellStart"/>
-            <w:r>
-              <w:rPr>
-                <w:sz w:val="24"/>
-                <w:szCs w:val="24"/>
-                <w:lang w:val="en-US"/>
-              </w:rPr>
               <w:t>supervisorPosition</w:t>
             </w:r>
             <w:proofErr w:type="spellEnd"/>
-            <w:r>
-              <w:rPr>
-                <w:sz w:val="24"/>
-                <w:szCs w:val="24"/>
-                <w:lang w:val="en-US"/>
-              </w:rPr>
-              <w:t>)</w:t>
-            </w:r>
           </w:p>
         </w:tc>
       </w:tr>
@@ -3484,7 +3480,15 @@
                 <w:szCs w:val="24"/>
                 <w:lang w:val="en-US"/>
               </w:rPr>
-              <w:t xml:space="preserve"> (</w:t>
+              <w:t>,</w:t>
+            </w:r>
+            <w:r>
+              <w:rPr>
+                <w:sz w:val="24"/>
+                <w:szCs w:val="24"/>
+                <w:lang w:val="en-US"/>
+              </w:rPr>
+              <w:t xml:space="preserve"> </w:t>
             </w:r>
             <w:proofErr w:type="spellStart"/>
             <w:r>
@@ -3496,14 +3500,6 @@
               <w:t>supervisorPosition</w:t>
             </w:r>
             <w:proofErr w:type="spellEnd"/>
-            <w:r>
-              <w:rPr>
-                <w:sz w:val="24"/>
-                <w:szCs w:val="24"/>
-                <w:lang w:val="en-US"/>
-              </w:rPr>
-              <w:t>)</w:t>
-            </w:r>
           </w:p>
         </w:tc>
       </w:tr>
@@ -3848,28 +3844,19 @@
               <w:rPr>
                 <w:sz w:val="24"/>
                 <w:szCs w:val="24"/>
+              </w:rPr>
+              <w:t xml:space="preserve">, </w:t>
+            </w:r>
+            <w:proofErr w:type="spellStart"/>
+            <w:r>
+              <w:rPr>
+                <w:sz w:val="24"/>
+                <w:szCs w:val="24"/>
                 <w:lang w:val="en-US"/>
               </w:rPr>
-              <w:t>(</w:t>
-            </w:r>
-            <w:proofErr w:type="spellStart"/>
-            <w:r>
-              <w:rPr>
-                <w:sz w:val="24"/>
-                <w:szCs w:val="24"/>
-                <w:lang w:val="en-US"/>
-              </w:rPr>
               <w:t>supervisorPosition</w:t>
             </w:r>
             <w:proofErr w:type="spellEnd"/>
-            <w:r>
-              <w:rPr>
-                <w:sz w:val="24"/>
-                <w:szCs w:val="24"/>
-                <w:lang w:val="en-US"/>
-              </w:rPr>
-              <w:t>)</w:t>
-            </w:r>
           </w:p>
         </w:tc>
       </w:tr>
@@ -4437,7 +4424,7 @@
           <w:szCs w:val="26"/>
         </w:rPr>
       </w:pPr>
-      <w:bookmarkStart w:id="3" w:name="bookmark1"/>
+      <w:bookmarkStart w:id="2" w:name="bookmark1"/>
       <w:r>
         <w:rPr>
           <w:rFonts w:ascii="Times New Roman" w:eastAsia="Calibri" w:hAnsi="Times New Roman" w:cs="Times New Roman"/>
@@ -4469,7 +4456,7 @@
       </w:r>
       <w:proofErr w:type="spellEnd"/>
     </w:p>
-    <w:bookmarkEnd w:id="3"/>
+    <w:bookmarkEnd w:id="2"/>
     <w:p>
       <w:pPr>
         <w:widowControl w:val="0"/>
@@ -5160,7 +5147,6 @@
           <w:bCs/>
           <w:sz w:val="27"/>
           <w:szCs w:val="27"/>
-          <w:lang w:val="en-US"/>
         </w:rPr>
       </w:pPr>
       <w:r>
@@ -5172,6 +5158,71 @@
         </w:rPr>
         <w:t>Руководитель</w:t>
       </w:r>
+      <w:r>
+        <w:rPr>
+          <w:rFonts w:ascii="Times New Roman" w:eastAsia="Times New Roman" w:hAnsi="Times New Roman" w:cs="Times New Roman"/>
+          <w:bCs/>
+          <w:sz w:val="27"/>
+          <w:szCs w:val="27"/>
+        </w:rPr>
+        <w:t xml:space="preserve"> </w:t>
+      </w:r>
+      <w:r>
+        <w:rPr>
+          <w:rFonts w:ascii="Times New Roman" w:eastAsia="Times New Roman" w:hAnsi="Times New Roman" w:cs="Times New Roman"/>
+          <w:bCs/>
+          <w:sz w:val="27"/>
+          <w:szCs w:val="27"/>
+        </w:rPr>
+        <w:t>практики</w:t>
+      </w:r>
+      <w:r>
+        <w:rPr>
+          <w:rFonts w:ascii="Times New Roman" w:eastAsia="Times New Roman" w:hAnsi="Times New Roman" w:cs="Times New Roman"/>
+          <w:bCs/>
+          <w:sz w:val="27"/>
+          <w:szCs w:val="27"/>
+        </w:rPr>
+        <w:t xml:space="preserve"> </w:t>
+      </w:r>
+      <w:r>
+        <w:rPr>
+          <w:rFonts w:ascii="Times New Roman" w:eastAsia="Times New Roman" w:hAnsi="Times New Roman" w:cs="Times New Roman"/>
+          <w:bCs/>
+          <w:sz w:val="27"/>
+          <w:szCs w:val="27"/>
+        </w:rPr>
+        <w:t>от</w:t>
+      </w:r>
+      <w:r>
+        <w:rPr>
+          <w:rFonts w:ascii="Times New Roman" w:eastAsia="Times New Roman" w:hAnsi="Times New Roman" w:cs="Times New Roman"/>
+          <w:bCs/>
+          <w:sz w:val="27"/>
+          <w:szCs w:val="27"/>
+        </w:rPr>
+        <w:br/>
+      </w:r>
+      <w:r>
+        <w:rPr>
+          <w:rFonts w:ascii="Times New Roman" w:eastAsia="Times New Roman" w:hAnsi="Times New Roman" w:cs="Times New Roman"/>
+          <w:bCs/>
+          <w:sz w:val="27"/>
+          <w:szCs w:val="27"/>
+        </w:rPr>
+        <w:t>кафедры</w:t>
+      </w:r>
+      <w:r>
+        <w:rPr>
+          <w:rFonts w:ascii="Times New Roman" w:eastAsia="Times New Roman" w:hAnsi="Times New Roman" w:cs="Times New Roman"/>
+          <w:bCs/>
+          <w:sz w:val="27"/>
+          <w:szCs w:val="27"/>
+        </w:rPr>
+        <w:tab/>
+        <w:t>_________________/</w:t>
+      </w:r>
+      <w:proofErr w:type="spellStart"/>
       <w:r>
         <w:rPr>
           <w:rFonts w:ascii="Times New Roman" w:eastAsia="Times New Roman" w:hAnsi="Times New Roman" w:cs="Times New Roman"/>
@@ -5180,8 +5231,9 @@
           <w:szCs w:val="27"/>
           <w:lang w:val="en-US"/>
         </w:rPr>
-        <w:t xml:space="preserve"> </w:t>
-      </w:r>
+        <w:t>brandNewSuperVisor</w:t>
+      </w:r>
+      <w:proofErr w:type="spellEnd"/>
       <w:r>
         <w:rPr>
           <w:rFonts w:ascii="Times New Roman" w:eastAsia="Times New Roman" w:hAnsi="Times New Roman" w:cs="Times New Roman"/>
@@ -5189,8 +5241,42 @@
           <w:sz w:val="27"/>
           <w:szCs w:val="27"/>
         </w:rPr>
-        <w:t>практики</w:t>
-      </w:r>
+        <w:t>/</w:t>
+      </w:r>
+    </w:p>
+    <w:p>
+      <w:pPr>
+        <w:tabs>
+          <w:tab w:val="left" w:pos="3402"/>
+        </w:tabs>
+        <w:spacing w:after="360"/>
+        <w:rPr>
+          <w:rFonts w:ascii="Times New Roman" w:eastAsia="Times New Roman" w:hAnsi="Times New Roman" w:cs="Times New Roman"/>
+          <w:bCs/>
+          <w:sz w:val="27"/>
+          <w:szCs w:val="27"/>
+        </w:rPr>
+      </w:pPr>
+      <w:r>
+        <w:rPr>
+          <w:rFonts w:ascii="Times New Roman" w:eastAsia="Times New Roman" w:hAnsi="Times New Roman" w:cs="Times New Roman"/>
+          <w:bCs/>
+          <w:sz w:val="27"/>
+          <w:szCs w:val="27"/>
+        </w:rPr>
+        <w:t>Обучающийся</w:t>
+      </w:r>
+      <w:r>
+        <w:rPr>
+          <w:rFonts w:ascii="Times New Roman" w:eastAsia="Times New Roman" w:hAnsi="Times New Roman" w:cs="Times New Roman"/>
+          <w:bCs/>
+          <w:sz w:val="27"/>
+          <w:szCs w:val="27"/>
+        </w:rPr>
+        <w:tab/>
+        <w:t>_________________/</w:t>
+      </w:r>
+      <w:proofErr w:type="spellStart"/>
       <w:r>
         <w:rPr>
           <w:rFonts w:ascii="Times New Roman" w:eastAsia="Times New Roman" w:hAnsi="Times New Roman" w:cs="Times New Roman"/>
@@ -5199,8 +5285,9 @@
           <w:szCs w:val="27"/>
           <w:lang w:val="en-US"/>
         </w:rPr>
-        <w:t xml:space="preserve"> </w:t>
-      </w:r>
+        <w:t>studentFN</w:t>
+      </w:r>
+      <w:proofErr w:type="spellEnd"/>
       <w:r>
         <w:rPr>
           <w:rFonts w:ascii="Times New Roman" w:eastAsia="Times New Roman" w:hAnsi="Times New Roman" w:cs="Times New Roman"/>
@@ -5208,8 +5295,87 @@
           <w:sz w:val="27"/>
           <w:szCs w:val="27"/>
         </w:rPr>
-        <w:t>от</w:t>
-      </w:r>
+        <w:t>/</w:t>
+      </w:r>
+    </w:p>
+    <w:p>
+      <w:pPr>
+        <w:rPr>
+          <w:rFonts w:ascii="Times New Roman" w:eastAsia="Times New Roman" w:hAnsi="Times New Roman" w:cs="Times New Roman"/>
+        </w:rPr>
+      </w:pPr>
+      <w:r>
+        <w:rPr>
+          <w:rFonts w:ascii="Times New Roman" w:eastAsia="Times New Roman" w:hAnsi="Times New Roman" w:cs="Times New Roman"/>
+          <w:b/>
+          <w:bCs/>
+          <w:sz w:val="27"/>
+          <w:szCs w:val="27"/>
+        </w:rPr>
+        <w:t>Согласовано</w:t>
+      </w:r>
+      <w:r>
+        <w:rPr>
+          <w:rFonts w:ascii="Times New Roman" w:eastAsia="Times New Roman" w:hAnsi="Times New Roman" w:cs="Times New Roman"/>
+          <w:b/>
+          <w:bCs/>
+          <w:sz w:val="27"/>
+          <w:szCs w:val="27"/>
+        </w:rPr>
+        <w:t>:</w:t>
+      </w:r>
+    </w:p>
+    <w:p>
+      <w:pPr>
+        <w:tabs>
+          <w:tab w:val="left" w:pos="3402"/>
+        </w:tabs>
+        <w:spacing w:after="240"/>
+        <w:rPr>
+          <w:rFonts w:ascii="Times New Roman" w:eastAsia="Times New Roman" w:hAnsi="Times New Roman" w:cs="Times New Roman"/>
+          <w:bCs/>
+          <w:sz w:val="27"/>
+          <w:szCs w:val="27"/>
+        </w:rPr>
+      </w:pPr>
+      <w:r>
+        <w:rPr>
+          <w:rFonts w:ascii="Times New Roman" w:eastAsia="Times New Roman" w:hAnsi="Times New Roman" w:cs="Times New Roman"/>
+          <w:bCs/>
+          <w:sz w:val="27"/>
+          <w:szCs w:val="27"/>
+        </w:rPr>
+        <w:t>Заведующий</w:t>
+      </w:r>
+      <w:r>
+        <w:rPr>
+          <w:rFonts w:ascii="Times New Roman" w:eastAsia="Times New Roman" w:hAnsi="Times New Roman" w:cs="Times New Roman"/>
+          <w:bCs/>
+          <w:sz w:val="27"/>
+          <w:szCs w:val="27"/>
+        </w:rPr>
+        <w:t xml:space="preserve"> </w:t>
+      </w:r>
+      <w:r>
+        <w:rPr>
+          <w:rFonts w:ascii="Times New Roman" w:eastAsia="Times New Roman" w:hAnsi="Times New Roman" w:cs="Times New Roman"/>
+          <w:bCs/>
+          <w:sz w:val="27"/>
+          <w:szCs w:val="27"/>
+        </w:rPr>
+        <w:t>кафедрой</w:t>
+      </w:r>
+      <w:r>
+        <w:rPr>
+          <w:rFonts w:ascii="Times New Roman" w:eastAsia="Times New Roman" w:hAnsi="Times New Roman" w:cs="Times New Roman"/>
+          <w:bCs/>
+          <w:sz w:val="27"/>
+          <w:szCs w:val="27"/>
+        </w:rPr>
+        <w:tab/>
+        <w:t>_________________/</w:t>
+      </w:r>
+      <w:proofErr w:type="spellStart"/>
       <w:r>
         <w:rPr>
           <w:rFonts w:ascii="Times New Roman" w:eastAsia="Times New Roman" w:hAnsi="Times New Roman" w:cs="Times New Roman"/>
@@ -5218,8 +5384,9 @@
           <w:szCs w:val="27"/>
           <w:lang w:val="en-US"/>
         </w:rPr>
-        <w:br/>
-      </w:r>
+        <w:t>brandNewHeadOfDFN</w:t>
+      </w:r>
+      <w:proofErr w:type="spellEnd"/>
       <w:r>
         <w:rPr>
           <w:rFonts w:ascii="Times New Roman" w:eastAsia="Times New Roman" w:hAnsi="Times New Roman" w:cs="Times New Roman"/>
@@ -5227,413 +5394,6 @@
           <w:sz w:val="27"/>
           <w:szCs w:val="27"/>
         </w:rPr>
-        <w:t>кафедры</w:t>
-      </w:r>
-      <w:r>
-        <w:rPr>
-          <w:rFonts w:ascii="Times New Roman" w:eastAsia="Times New Roman" w:hAnsi="Times New Roman" w:cs="Times New Roman"/>
-          <w:bCs/>
-          <w:sz w:val="27"/>
-          <w:szCs w:val="27"/>
-          <w:lang w:val="en-US"/>
-        </w:rPr>
-        <w:tab/>
-        <w:t>_________________/</w:t>
-      </w:r>
-      <w:proofErr w:type="spellStart"/>
-      <w:r>
-        <w:rPr>
-          <w:rFonts w:ascii="Times New Roman" w:eastAsia="Times New Roman" w:hAnsi="Times New Roman" w:cs="Times New Roman"/>
-          <w:bCs/>
-          <w:sz w:val="27"/>
-          <w:szCs w:val="27"/>
-          <w:lang w:val="en-US"/>
-        </w:rPr>
-        <w:t>supervisorFN</w:t>
-      </w:r>
-      <w:proofErr w:type="spellEnd"/>
-      <w:r>
-        <w:rPr>
-          <w:rFonts w:ascii="Times New Roman" w:eastAsia="Times New Roman" w:hAnsi="Times New Roman" w:cs="Times New Roman"/>
-          <w:bCs/>
-          <w:sz w:val="27"/>
-          <w:szCs w:val="27"/>
-          <w:lang w:val="en-US"/>
-        </w:rPr>
-        <w:t xml:space="preserve"> </w:t>
-      </w:r>
-      <w:proofErr w:type="gramStart"/>
-      <w:r>
-        <w:rPr>
-          <w:rFonts w:ascii="Times New Roman" w:eastAsia="Times New Roman" w:hAnsi="Times New Roman" w:cs="Times New Roman"/>
-          <w:bCs/>
-          <w:sz w:val="27"/>
-          <w:szCs w:val="27"/>
-          <w:lang w:val="en-US"/>
-        </w:rPr>
-        <w:t>(</w:t>
-      </w:r>
-      <w:r>
-        <w:rPr>
-          <w:rFonts w:ascii="Times New Roman" w:eastAsia="Times New Roman" w:hAnsi="Times New Roman" w:cs="Times New Roman"/>
-          <w:bCs/>
-          <w:sz w:val="27"/>
-          <w:szCs w:val="27"/>
-          <w:lang w:val="en-US"/>
-        </w:rPr>
-        <w:t xml:space="preserve"> </w:t>
-      </w:r>
-      <w:proofErr w:type="spellStart"/>
-      <w:r>
-        <w:rPr>
-          <w:rFonts w:ascii="Times New Roman" w:eastAsia="Times New Roman" w:hAnsi="Times New Roman" w:cs="Times New Roman"/>
-          <w:bCs/>
-          <w:sz w:val="27"/>
-          <w:szCs w:val="27"/>
-          <w:lang w:val="en-US"/>
-        </w:rPr>
-        <w:t>supervisorTitle</w:t>
-      </w:r>
-      <w:proofErr w:type="spellEnd"/>
-      <w:proofErr w:type="gramEnd"/>
-      <w:r>
-        <w:rPr>
-          <w:rFonts w:ascii="Times New Roman" w:eastAsia="Times New Roman" w:hAnsi="Times New Roman" w:cs="Times New Roman"/>
-          <w:bCs/>
-          <w:sz w:val="27"/>
-          <w:szCs w:val="27"/>
-          <w:lang w:val="en-US"/>
-        </w:rPr>
-        <w:t xml:space="preserve">, </w:t>
-      </w:r>
-      <w:proofErr w:type="spellStart"/>
-      <w:r>
-        <w:rPr>
-          <w:rFonts w:ascii="Times New Roman" w:eastAsia="Times New Roman" w:hAnsi="Times New Roman" w:cs="Times New Roman"/>
-          <w:bCs/>
-          <w:sz w:val="27"/>
-          <w:szCs w:val="27"/>
-          <w:lang w:val="en-US"/>
-        </w:rPr>
-        <w:t>supervisorDegree</w:t>
-      </w:r>
-      <w:proofErr w:type="spellEnd"/>
-      <w:r>
-        <w:rPr>
-          <w:rFonts w:ascii="Times New Roman" w:eastAsia="Times New Roman" w:hAnsi="Times New Roman" w:cs="Times New Roman"/>
-          <w:bCs/>
-          <w:sz w:val="27"/>
-          <w:szCs w:val="27"/>
-          <w:lang w:val="en-US"/>
-        </w:rPr>
-        <w:t xml:space="preserve"> </w:t>
-      </w:r>
-      <w:r>
-        <w:rPr>
-          <w:rFonts w:ascii="Times New Roman" w:eastAsia="Times New Roman" w:hAnsi="Times New Roman" w:cs="Times New Roman"/>
-          <w:bCs/>
-          <w:sz w:val="27"/>
-          <w:szCs w:val="27"/>
-          <w:lang w:val="en-US"/>
-        </w:rPr>
-        <w:t>)</w:t>
-      </w:r>
-      <w:r>
-        <w:rPr>
-          <w:rFonts w:ascii="Times New Roman" w:eastAsia="Times New Roman" w:hAnsi="Times New Roman" w:cs="Times New Roman"/>
-          <w:bCs/>
-          <w:sz w:val="27"/>
-          <w:szCs w:val="27"/>
-          <w:lang w:val="en-US"/>
-        </w:rPr>
-        <w:t>/</w:t>
-      </w:r>
-    </w:p>
-    <w:p>
-      <w:pPr>
-        <w:tabs>
-          <w:tab w:val="left" w:pos="3402"/>
-        </w:tabs>
-        <w:spacing w:after="360"/>
-        <w:rPr>
-          <w:rFonts w:ascii="Times New Roman" w:eastAsia="Times New Roman" w:hAnsi="Times New Roman" w:cs="Times New Roman"/>
-          <w:bCs/>
-          <w:sz w:val="27"/>
-          <w:szCs w:val="27"/>
-          <w:lang w:val="en-US"/>
-        </w:rPr>
-      </w:pPr>
-      <w:r>
-        <w:rPr>
-          <w:rFonts w:ascii="Times New Roman" w:eastAsia="Times New Roman" w:hAnsi="Times New Roman" w:cs="Times New Roman"/>
-          <w:bCs/>
-          <w:sz w:val="27"/>
-          <w:szCs w:val="27"/>
-        </w:rPr>
-        <w:t>Обучающийся</w:t>
-      </w:r>
-      <w:r>
-        <w:rPr>
-          <w:rFonts w:ascii="Times New Roman" w:eastAsia="Times New Roman" w:hAnsi="Times New Roman" w:cs="Times New Roman"/>
-          <w:bCs/>
-          <w:sz w:val="27"/>
-          <w:szCs w:val="27"/>
-          <w:lang w:val="en-US"/>
-        </w:rPr>
-        <w:tab/>
-        <w:t>_________________/</w:t>
-      </w:r>
-      <w:proofErr w:type="spellStart"/>
-      <w:r>
-        <w:rPr>
-          <w:rFonts w:ascii="Times New Roman" w:eastAsia="Times New Roman" w:hAnsi="Times New Roman" w:cs="Times New Roman"/>
-          <w:bCs/>
-          <w:sz w:val="27"/>
-          <w:szCs w:val="27"/>
-          <w:lang w:val="en-US"/>
-        </w:rPr>
-        <w:t>studentFN</w:t>
-      </w:r>
-      <w:proofErr w:type="spellEnd"/>
-      <w:r>
-        <w:rPr>
-          <w:rFonts w:ascii="Times New Roman" w:eastAsia="Times New Roman" w:hAnsi="Times New Roman" w:cs="Times New Roman"/>
-          <w:bCs/>
-          <w:sz w:val="27"/>
-          <w:szCs w:val="27"/>
-          <w:lang w:val="en-US"/>
-        </w:rPr>
-        <w:t>/</w:t>
-      </w:r>
-    </w:p>
-    <w:p>
-      <w:pPr>
-        <w:rPr>
-          <w:rFonts w:ascii="Times New Roman" w:eastAsia="Times New Roman" w:hAnsi="Times New Roman" w:cs="Times New Roman"/>
-          <w:lang w:val="en-US"/>
-        </w:rPr>
-      </w:pPr>
-      <w:r>
-        <w:rPr>
-          <w:rFonts w:ascii="Times New Roman" w:eastAsia="Times New Roman" w:hAnsi="Times New Roman" w:cs="Times New Roman"/>
-          <w:b/>
-          <w:bCs/>
-          <w:sz w:val="27"/>
-          <w:szCs w:val="27"/>
-        </w:rPr>
-        <w:t>Согласовано</w:t>
-      </w:r>
-      <w:r>
-        <w:rPr>
-          <w:rFonts w:ascii="Times New Roman" w:eastAsia="Times New Roman" w:hAnsi="Times New Roman" w:cs="Times New Roman"/>
-          <w:b/>
-          <w:bCs/>
-          <w:sz w:val="27"/>
-          <w:szCs w:val="27"/>
-          <w:lang w:val="en-US"/>
-        </w:rPr>
-        <w:t>:</w:t>
-      </w:r>
-    </w:p>
-    <w:p>
-      <w:pPr>
-        <w:tabs>
-          <w:tab w:val="left" w:pos="3402"/>
-        </w:tabs>
-        <w:spacing w:after="240"/>
-        <w:rPr>
-          <w:rFonts w:ascii="Times New Roman" w:eastAsia="Times New Roman" w:hAnsi="Times New Roman" w:cs="Times New Roman"/>
-          <w:bCs/>
-          <w:sz w:val="27"/>
-          <w:szCs w:val="27"/>
-          <w:lang w:val="en-US"/>
-        </w:rPr>
-      </w:pPr>
-      <w:r>
-        <w:rPr>
-          <w:rFonts w:ascii="Times New Roman" w:eastAsia="Times New Roman" w:hAnsi="Times New Roman" w:cs="Times New Roman"/>
-          <w:bCs/>
-          <w:sz w:val="27"/>
-          <w:szCs w:val="27"/>
-        </w:rPr>
-        <w:t>Заведующий</w:t>
-      </w:r>
-      <w:r>
-        <w:rPr>
-          <w:rFonts w:ascii="Times New Roman" w:eastAsia="Times New Roman" w:hAnsi="Times New Roman" w:cs="Times New Roman"/>
-          <w:bCs/>
-          <w:sz w:val="27"/>
-          <w:szCs w:val="27"/>
-          <w:lang w:val="en-US"/>
-        </w:rPr>
-        <w:t xml:space="preserve"> </w:t>
-      </w:r>
-      <w:r>
-        <w:rPr>
-          <w:rFonts w:ascii="Times New Roman" w:eastAsia="Times New Roman" w:hAnsi="Times New Roman" w:cs="Times New Roman"/>
-          <w:bCs/>
-          <w:sz w:val="27"/>
-          <w:szCs w:val="27"/>
-        </w:rPr>
-        <w:t>кафедрой</w:t>
-      </w:r>
-      <w:r>
-        <w:rPr>
-          <w:rFonts w:ascii="Times New Roman" w:eastAsia="Times New Roman" w:hAnsi="Times New Roman" w:cs="Times New Roman"/>
-          <w:bCs/>
-          <w:sz w:val="27"/>
-          <w:szCs w:val="27"/>
-          <w:lang w:val="en-US"/>
-        </w:rPr>
-        <w:tab/>
-        <w:t>_________________</w:t>
-      </w:r>
-      <w:proofErr w:type="gramStart"/>
-      <w:r>
-        <w:rPr>
-          <w:rFonts w:ascii="Times New Roman" w:eastAsia="Times New Roman" w:hAnsi="Times New Roman" w:cs="Times New Roman"/>
-          <w:bCs/>
-          <w:sz w:val="27"/>
-          <w:szCs w:val="27"/>
-          <w:lang w:val="en-US"/>
-        </w:rPr>
-        <w:t>/</w:t>
-      </w:r>
-      <w:r>
-        <w:rPr>
-          <w:rFonts w:ascii="Times New Roman" w:eastAsia="Times New Roman" w:hAnsi="Times New Roman" w:cs="Times New Roman"/>
-          <w:bCs/>
-          <w:sz w:val="27"/>
-          <w:szCs w:val="27"/>
-          <w:lang w:val="en-US"/>
-        </w:rPr>
-        <w:t>(</w:t>
-      </w:r>
-      <w:r>
-        <w:rPr>
-          <w:rFonts w:ascii="Times New Roman" w:eastAsia="Times New Roman" w:hAnsi="Times New Roman" w:cs="Times New Roman"/>
-          <w:bCs/>
-          <w:sz w:val="27"/>
-          <w:szCs w:val="27"/>
-          <w:lang w:val="en-US"/>
-        </w:rPr>
-        <w:t xml:space="preserve"> </w:t>
-      </w:r>
-      <w:proofErr w:type="spellStart"/>
-      <w:r>
-        <w:rPr>
-          <w:rFonts w:ascii="Times New Roman" w:eastAsia="Times New Roman" w:hAnsi="Times New Roman" w:cs="Times New Roman"/>
-          <w:bCs/>
-          <w:sz w:val="27"/>
-          <w:szCs w:val="27"/>
-          <w:lang w:val="en-US"/>
-        </w:rPr>
-        <w:t>headOfDFN</w:t>
-      </w:r>
-      <w:proofErr w:type="spellEnd"/>
-      <w:proofErr w:type="gramEnd"/>
-      <w:r>
-        <w:rPr>
-          <w:rFonts w:ascii="Times New Roman" w:eastAsia="Times New Roman" w:hAnsi="Times New Roman" w:cs="Times New Roman"/>
-          <w:bCs/>
-          <w:sz w:val="27"/>
-          <w:szCs w:val="27"/>
-          <w:lang w:val="en-US"/>
-        </w:rPr>
-        <w:t xml:space="preserve"> </w:t>
-      </w:r>
-      <w:r>
-        <w:rPr>
-          <w:rFonts w:ascii="Times New Roman" w:eastAsia="Times New Roman" w:hAnsi="Times New Roman" w:cs="Times New Roman"/>
-          <w:bCs/>
-          <w:sz w:val="27"/>
-          <w:szCs w:val="27"/>
-          <w:lang w:val="en-US"/>
-        </w:rPr>
-        <w:t>)</w:t>
-      </w:r>
-      <w:r>
-        <w:rPr>
-          <w:rFonts w:ascii="Times New Roman" w:eastAsia="Times New Roman" w:hAnsi="Times New Roman" w:cs="Times New Roman"/>
-          <w:bCs/>
-          <w:sz w:val="27"/>
-          <w:szCs w:val="27"/>
-          <w:lang w:val="en-US"/>
-        </w:rPr>
-        <w:t xml:space="preserve"> (</w:t>
-      </w:r>
-      <w:r>
-        <w:rPr>
-          <w:rFonts w:ascii="Times New Roman" w:eastAsia="Times New Roman" w:hAnsi="Times New Roman" w:cs="Times New Roman"/>
-          <w:bCs/>
-          <w:sz w:val="27"/>
-          <w:szCs w:val="27"/>
-          <w:lang w:val="en-US"/>
-        </w:rPr>
-        <w:t xml:space="preserve"> </w:t>
-      </w:r>
-      <w:proofErr w:type="spellStart"/>
-      <w:r>
-        <w:rPr>
-          <w:rFonts w:ascii="Times New Roman" w:eastAsia="Times New Roman" w:hAnsi="Times New Roman" w:cs="Times New Roman"/>
-          <w:bCs/>
-          <w:sz w:val="27"/>
-          <w:szCs w:val="27"/>
-          <w:lang w:val="en-US"/>
-        </w:rPr>
-        <w:t>headOfDTitle</w:t>
-      </w:r>
-      <w:proofErr w:type="spellEnd"/>
-      <w:r>
-        <w:rPr>
-          <w:rFonts w:ascii="Times New Roman" w:eastAsia="Times New Roman" w:hAnsi="Times New Roman" w:cs="Times New Roman"/>
-          <w:bCs/>
-          <w:sz w:val="27"/>
-          <w:szCs w:val="27"/>
-          <w:lang w:val="en-US"/>
-        </w:rPr>
-        <w:t xml:space="preserve">, </w:t>
-      </w:r>
-      <w:proofErr w:type="spellStart"/>
-      <w:r>
-        <w:rPr>
-          <w:rFonts w:ascii="Times New Roman" w:eastAsia="Times New Roman" w:hAnsi="Times New Roman" w:cs="Times New Roman"/>
-          <w:bCs/>
-          <w:sz w:val="27"/>
-          <w:szCs w:val="27"/>
-          <w:lang w:val="en-US"/>
-        </w:rPr>
-        <w:t>headOfDDegree</w:t>
-      </w:r>
-      <w:proofErr w:type="spellEnd"/>
-      <w:r>
-        <w:rPr>
-          <w:rFonts w:ascii="Times New Roman" w:eastAsia="Times New Roman" w:hAnsi="Times New Roman" w:cs="Times New Roman"/>
-          <w:bCs/>
-          <w:sz w:val="27"/>
-          <w:szCs w:val="27"/>
-          <w:lang w:val="en-US"/>
-        </w:rPr>
-        <w:t xml:space="preserve"> </w:t>
-      </w:r>
-      <w:r>
-        <w:rPr>
-          <w:rFonts w:ascii="Times New Roman" w:eastAsia="Times New Roman" w:hAnsi="Times New Roman" w:cs="Times New Roman"/>
-          <w:bCs/>
-          <w:sz w:val="27"/>
-          <w:szCs w:val="27"/>
-          <w:lang w:val="en-US"/>
-        </w:rPr>
-        <w:t>)</w:t>
-      </w:r>
-      <w:r>
-        <w:rPr>
-          <w:rFonts w:ascii="Times New Roman" w:eastAsia="Times New Roman" w:hAnsi="Times New Roman" w:cs="Times New Roman"/>
-          <w:bCs/>
-          <w:sz w:val="27"/>
-          <w:szCs w:val="27"/>
-          <w:lang w:val="en-US"/>
-        </w:rPr>
         <w:t>/</w:t>
       </w:r>
     </w:p>
@@ -5644,7 +5404,6 @@
           <w:b/>
           <w:sz w:val="28"/>
           <w:szCs w:val="28"/>
-          <w:lang w:val="en-US"/>
         </w:rPr>
       </w:pPr>
     </w:p>
@@ -5659,7 +5418,7 @@
 </file>
 
 <file path=word/numbering.xml><?xml version="1.0" encoding="utf-8"?>
-<w:numbering xmlns:wpc="http://schemas.microsoft.com/office/word/2010/wordprocessingCanvas" xmlns:cx="http://schemas.microsoft.com/office/drawing/2014/chartex" xmlns:cx1="http://schemas.microsoft.com/office/drawing/2015/9/8/chartex" xmlns:cx2="http://schemas.microsoft.com/office/drawing/2015/10/21/chartex" xmlns:cx3="http://schemas.microsoft.com/office/drawing/2016/5/9/chartex" xmlns:cx4="http://schemas.microsoft.com/office/drawing/2016/5/10/chartex" xmlns:cx5="http://schemas.microsoft.com/office/drawing/2016/5/11/chartex" xmlns:cx6="http://schemas.microsoft.com/office/drawing/2016/5/12/chartex" xmlns:cx7="http://schemas.microsoft.com/office/drawing/2016/5/13/chartex" xmlns:cx8="http://schemas.microsoft.com/office/drawing/2016/5/14/chartex" xmlns:mc="http://schemas.openxmlformats.org/markup-compatibility/2006" xmlns:aink="http://schemas.microsoft.com/office/drawing/2016/ink" xmlns:am3d="http://schemas.microsoft.com/office/drawing/2017/model3d" xmlns:o="urn:schemas-microsoft-com:office:office" xmlns:r="http://schemas.openxmlformats.org/officeDocument/2006/relationships" xmlns:m="http://schemas.openxmlformats.org/officeDocument/2006/math" xmlns:v="urn:schemas-microsoft-com:vml" xmlns:wp14="http://schemas.microsoft.com/office/word/2010/wordprocessingDrawing" xmlns:wp="http://schemas.openxmlformats.org/drawingml/2006/wordprocessingDrawing" xmlns:w10="urn:schemas-microsoft-com:office:word" xmlns:w="http://schemas.openxmlformats.org/wordprocessingml/2006/main" xmlns:w14="http://schemas.microsoft.com/office/word/2010/wordml" xmlns:w15="http://schemas.microsoft.com/office/word/2012/wordml" xmlns:w16cid="http://schemas.microsoft.com/office/word/2016/wordml/cid" xmlns:w16se="http://schemas.microsoft.com/office/word/2015/wordml/symex" xmlns:wpg="http://schemas.microsoft.com/office/word/2010/wordprocessingGroup" xmlns:wpi="http://schemas.microsoft.com/office/word/2010/wordprocessingInk" xmlns:wne="http://schemas.microsoft.com/office/word/2006/wordml" xmlns:wps="http://schemas.microsoft.com/office/word/2010/wordprocessingShape" mc:Ignorable="w14 w15 w16se w16cid wp14">
+<w:numbering xmlns:wpc="http://schemas.microsoft.com/office/word/2010/wordprocessingCanvas" xmlns:cx="http://schemas.microsoft.com/office/drawing/2014/chartex" xmlns:cx1="http://schemas.microsoft.com/office/drawing/2015/9/8/chartex" xmlns:cx2="http://schemas.microsoft.com/office/drawing/2015/10/21/chartex" xmlns:cx3="http://schemas.microsoft.com/office/drawing/2016/5/9/chartex" xmlns:cx4="http://schemas.microsoft.com/office/drawing/2016/5/10/chartex" xmlns:cx5="http://schemas.microsoft.com/office/drawing/2016/5/11/chartex" xmlns:cx6="http://schemas.microsoft.com/office/drawing/2016/5/12/chartex" xmlns:cx7="http://schemas.microsoft.com/office/drawing/2016/5/13/chartex" xmlns:cx8="http://schemas.microsoft.com/office/drawing/2016/5/14/chartex" xmlns:mc="http://schemas.openxmlformats.org/markup-compatibility/2006" xmlns:aink="http://schemas.microsoft.com/office/drawing/2016/ink" xmlns:am3d="http://schemas.microsoft.com/office/drawing/2017/model3d" xmlns:o="urn:schemas-microsoft-com:office:office" xmlns:r="http://schemas.openxmlformats.org/officeDocument/2006/relationships" xmlns:m="http://schemas.openxmlformats.org/officeDocument/2006/math" xmlns:v="urn:schemas-microsoft-com:vml" xmlns:wp14="http://schemas.microsoft.com/office/word/2010/wordprocessingDrawing" xmlns:wp="http://schemas.openxmlformats.org/drawingml/2006/wordprocessingDrawing" xmlns:w10="urn:schemas-microsoft-com:office:word" xmlns:w="http://schemas.openxmlformats.org/wordprocessingml/2006/main" xmlns:w14="http://schemas.microsoft.com/office/word/2010/wordml" xmlns:w15="http://schemas.microsoft.com/office/word/2012/wordml" xmlns:w16cex="http://schemas.microsoft.com/office/word/2018/wordml/cex" xmlns:w16cid="http://schemas.microsoft.com/office/word/2016/wordml/cid" xmlns:w16="http://schemas.microsoft.com/office/word/2018/wordml" xmlns:w16sdtdh="http://schemas.microsoft.com/office/word/2020/wordml/sdtdatahash" xmlns:w16se="http://schemas.microsoft.com/office/word/2015/wordml/symex" xmlns:wpg="http://schemas.microsoft.com/office/word/2010/wordprocessingGroup" xmlns:wpi="http://schemas.microsoft.com/office/word/2010/wordprocessingInk" xmlns:wne="http://schemas.microsoft.com/office/word/2006/wordml" xmlns:wps="http://schemas.microsoft.com/office/word/2010/wordprocessingShape" mc:Ignorable="w14 w15 w16se w16cid w16 w16cex w16sdtdh wp14">
   <w:abstractNum w:abstractNumId="0" w15:restartNumberingAfterBreak="0">
     <w:nsid w:val="0AD362AE"/>
     <w:multiLevelType w:val="multilevel"/>
@@ -7836,7 +7595,7 @@
 </file>
 
 <file path=word/styles.xml><?xml version="1.0" encoding="utf-8"?>
-<w:styles xmlns:mc="http://schemas.openxmlformats.org/markup-compatibility/2006" xmlns:r="http://schemas.openxmlformats.org/officeDocument/2006/relationships" xmlns:w="http://schemas.openxmlformats.org/wordprocessingml/2006/main" xmlns:w14="http://schemas.microsoft.com/office/word/2010/wordml" xmlns:w15="http://schemas.microsoft.com/office/word/2012/wordml" xmlns:w16cid="http://schemas.microsoft.com/office/word/2016/wordml/cid" xmlns:w16se="http://schemas.microsoft.com/office/word/2015/wordml/symex" mc:Ignorable="w14 w15 w16se w16cid">
+<w:styles xmlns:mc="http://schemas.openxmlformats.org/markup-compatibility/2006" xmlns:r="http://schemas.openxmlformats.org/officeDocument/2006/relationships" xmlns:w="http://schemas.openxmlformats.org/wordprocessingml/2006/main" xmlns:w14="http://schemas.microsoft.com/office/word/2010/wordml" xmlns:w15="http://schemas.microsoft.com/office/word/2012/wordml" xmlns:w16cex="http://schemas.microsoft.com/office/word/2018/wordml/cex" xmlns:w16cid="http://schemas.microsoft.com/office/word/2016/wordml/cid" xmlns:w16="http://schemas.microsoft.com/office/word/2018/wordml" xmlns:w16sdtdh="http://schemas.microsoft.com/office/word/2020/wordml/sdtdatahash" xmlns:w16se="http://schemas.microsoft.com/office/word/2015/wordml/symex" mc:Ignorable="w14 w15 w16se w16cid w16 w16cex w16sdtdh">
   <w:docDefaults>
     <w:rPrDefault>
       <w:rPr>
@@ -7852,7 +7611,7 @@
       </w:pPr>
     </w:pPrDefault>
   </w:docDefaults>
-  <w:latentStyles w:defLockedState="0" w:defUIPriority="99" w:defSemiHidden="0" w:defUnhideWhenUsed="0" w:defQFormat="0" w:count="375">
+  <w:latentStyles w:defLockedState="0" w:defUIPriority="99" w:defSemiHidden="0" w:defUnhideWhenUsed="0" w:defQFormat="0" w:count="376">
     <w:lsdException w:name="Normal" w:uiPriority="0" w:qFormat="1"/>
     <w:lsdException w:name="heading 1" w:uiPriority="9" w:qFormat="1"/>
     <w:lsdException w:name="heading 2" w:semiHidden="1" w:uiPriority="9" w:unhideWhenUsed="1" w:qFormat="1"/>
@@ -8228,6 +7987,7 @@
     <w:lsdException w:name="Smart Hyperlink" w:semiHidden="1" w:unhideWhenUsed="1"/>
     <w:lsdException w:name="Hashtag" w:semiHidden="1" w:unhideWhenUsed="1"/>
     <w:lsdException w:name="Unresolved Mention" w:semiHidden="1" w:unhideWhenUsed="1"/>
+    <w:lsdException w:name="Smart Link" w:semiHidden="1" w:unhideWhenUsed="1"/>
   </w:latentStyles>
   <w:style w:type="paragraph" w:default="1" w:styleId="a">
     <w:name w:val="Normal"/>

</xml_diff>